<commit_message>
update cv, link issue
</commit_message>
<xml_diff>
--- a/cv.docx
+++ b/cv.docx
@@ -102,6 +102,18 @@
           <w:szCs w:val="32"/>
         </w:rPr>
         <w:t xml:space="preserve"> </w:t>
+      </w:r>
+      <w:r>
+        <w:rPr>
+          <w:i/>
+          <w:iCs/>
+          <w:noProof/>
+          <w:color w:val="000000"/>
+          <w:spacing w:val="-6"/>
+          <w:sz w:val="32"/>
+          <w:szCs w:val="32"/>
+        </w:rPr>
+        <w:t>2</w:t>
       </w:r>
       <w:r>
         <w:rPr>
@@ -423,7 +435,7 @@
           <w:szCs w:val="20"/>
         </w:rPr>
         <w:tab/>
-        <w:t>August 2020</w:t>
+        <w:t>2020</w:t>
       </w:r>
       <w:r>
         <w:rPr>
@@ -434,7 +446,7 @@
           <w:sz w:val="20"/>
           <w:szCs w:val="20"/>
         </w:rPr>
-        <w:t xml:space="preserve"> – </w:t>
+        <w:t xml:space="preserve"> –</w:t>
       </w:r>
       <w:r>
         <w:rPr>
@@ -445,7 +457,18 @@
           <w:sz w:val="20"/>
           <w:szCs w:val="20"/>
         </w:rPr>
-        <w:t>December 2021</w:t>
+        <w:t xml:space="preserve"> </w:t>
+      </w:r>
+      <w:r>
+        <w:rPr>
+          <w:rFonts w:ascii="Times New Roman" w:eastAsia="Batang" w:hAnsi="Times New Roman" w:cs="Times New Roman"/>
+          <w:i/>
+          <w:noProof/>
+          <w:color w:val="000000"/>
+          <w:sz w:val="20"/>
+          <w:szCs w:val="20"/>
+        </w:rPr>
+        <w:t>2021</w:t>
       </w:r>
     </w:p>
     <w:p>
@@ -573,7 +596,7 @@
           <w:szCs w:val="20"/>
         </w:rPr>
         <w:tab/>
-        <w:t>August 2017</w:t>
+        <w:t>2017</w:t>
       </w:r>
       <w:r>
         <w:rPr>
@@ -595,7 +618,18 @@
           <w:sz w:val="20"/>
           <w:szCs w:val="20"/>
         </w:rPr>
-        <w:t>May 2021</w:t>
+        <w:t>202</w:t>
+      </w:r>
+      <w:r>
+        <w:rPr>
+          <w:rFonts w:ascii="Times New Roman" w:eastAsia="Batang" w:hAnsi="Times New Roman" w:cs="Times New Roman"/>
+          <w:i/>
+          <w:noProof/>
+          <w:color w:val="000000"/>
+          <w:sz w:val="20"/>
+          <w:szCs w:val="20"/>
+        </w:rPr>
+        <w:t>0</w:t>
       </w:r>
     </w:p>
     <w:p>
@@ -1219,6 +1253,196 @@
     </w:p>
     <w:p>
       <w:pPr>
+        <w:pStyle w:val="NoSpacing"/>
+        <w:numPr>
+          <w:ilvl w:val="0"/>
+          <w:numId w:val="13"/>
+        </w:numPr>
+        <w:tabs>
+          <w:tab w:val="right" w:pos="10080"/>
+        </w:tabs>
+        <w:rPr>
+          <w:rFonts w:ascii="Times New Roman" w:eastAsia="Batang" w:hAnsi="Times New Roman"/>
+          <w:bCs/>
+          <w:color w:val="000000"/>
+          <w:sz w:val="20"/>
+          <w:szCs w:val="20"/>
+        </w:rPr>
+      </w:pPr>
+      <w:r>
+        <w:rPr>
+          <w:rFonts w:ascii="Times New Roman" w:eastAsia="Batang" w:hAnsi="Times New Roman"/>
+          <w:b/>
+          <w:bCs/>
+          <w:color w:val="000000"/>
+          <w:sz w:val="20"/>
+          <w:szCs w:val="20"/>
+        </w:rPr>
+        <w:t>Interests —</w:t>
+      </w:r>
+      <w:r>
+        <w:rPr>
+          <w:rFonts w:ascii="Times New Roman" w:eastAsia="Batang" w:hAnsi="Times New Roman"/>
+          <w:color w:val="000000"/>
+          <w:sz w:val="20"/>
+          <w:szCs w:val="20"/>
+        </w:rPr>
+        <w:t xml:space="preserve"> </w:t>
+      </w:r>
+      <w:r>
+        <w:rPr>
+          <w:rFonts w:ascii="Times New Roman" w:eastAsia="Batang" w:hAnsi="Times New Roman"/>
+          <w:color w:val="000000"/>
+          <w:sz w:val="20"/>
+          <w:szCs w:val="20"/>
+        </w:rPr>
+        <w:t xml:space="preserve">image processing, computer vision, trading algorithms, signal processing, digital signal processing, deep learning, applied machine learning, information theory, </w:t>
+      </w:r>
+      <w:r>
+        <w:rPr>
+          <w:rFonts w:ascii="Times New Roman" w:eastAsia="Batang" w:hAnsi="Times New Roman"/>
+          <w:bCs/>
+          <w:color w:val="000000"/>
+          <w:sz w:val="20"/>
+          <w:szCs w:val="20"/>
+        </w:rPr>
+        <w:t>data analytics</w:t>
+      </w:r>
+      <w:r>
+        <w:rPr>
+          <w:rFonts w:ascii="Times New Roman" w:eastAsia="Batang" w:hAnsi="Times New Roman"/>
+          <w:bCs/>
+          <w:color w:val="000000"/>
+          <w:sz w:val="20"/>
+          <w:szCs w:val="20"/>
+        </w:rPr>
+        <w:t xml:space="preserve"> &amp; </w:t>
+      </w:r>
+      <w:r>
+        <w:rPr>
+          <w:rFonts w:ascii="Times New Roman" w:eastAsia="Batang" w:hAnsi="Times New Roman"/>
+          <w:bCs/>
+          <w:color w:val="000000"/>
+          <w:sz w:val="20"/>
+          <w:szCs w:val="20"/>
+        </w:rPr>
+        <w:t xml:space="preserve">visualization, </w:t>
+      </w:r>
+      <w:r>
+        <w:rPr>
+          <w:rFonts w:ascii="Times New Roman" w:eastAsia="Batang" w:hAnsi="Times New Roman"/>
+          <w:bCs/>
+          <w:color w:val="000000"/>
+          <w:sz w:val="20"/>
+          <w:szCs w:val="20"/>
+        </w:rPr>
+        <w:t>embedded systems</w:t>
+      </w:r>
+      <w:r>
+        <w:rPr>
+          <w:rFonts w:ascii="Times New Roman" w:eastAsia="Batang" w:hAnsi="Times New Roman"/>
+          <w:bCs/>
+          <w:color w:val="000000"/>
+          <w:sz w:val="20"/>
+          <w:szCs w:val="20"/>
+        </w:rPr>
+        <w:t xml:space="preserve">, </w:t>
+      </w:r>
+      <w:r>
+        <w:rPr>
+          <w:rFonts w:ascii="Times New Roman" w:eastAsia="Batang" w:hAnsi="Times New Roman"/>
+          <w:bCs/>
+          <w:color w:val="000000"/>
+          <w:sz w:val="20"/>
+          <w:szCs w:val="20"/>
+        </w:rPr>
+        <w:t xml:space="preserve">analog circuit design, radio, </w:t>
+      </w:r>
+      <w:r>
+        <w:rPr>
+          <w:rFonts w:ascii="Times New Roman" w:eastAsia="Batang" w:hAnsi="Times New Roman"/>
+          <w:bCs/>
+          <w:color w:val="000000"/>
+          <w:sz w:val="20"/>
+          <w:szCs w:val="20"/>
+        </w:rPr>
+        <w:t>optics</w:t>
+      </w:r>
+      <w:r>
+        <w:rPr>
+          <w:rFonts w:ascii="Times New Roman" w:eastAsia="Batang" w:hAnsi="Times New Roman"/>
+          <w:bCs/>
+          <w:color w:val="000000"/>
+          <w:sz w:val="20"/>
+          <w:szCs w:val="20"/>
+        </w:rPr>
+        <w:t>, acoustics, social engineering, human-computer interaction, brain-computer interface</w:t>
+      </w:r>
+    </w:p>
+    <w:p>
+      <w:pPr>
+        <w:pStyle w:val="NoSpacing"/>
+        <w:numPr>
+          <w:ilvl w:val="0"/>
+          <w:numId w:val="13"/>
+        </w:numPr>
+        <w:tabs>
+          <w:tab w:val="right" w:pos="10080"/>
+        </w:tabs>
+        <w:rPr>
+          <w:rFonts w:ascii="Times New Roman" w:eastAsia="Batang" w:hAnsi="Times New Roman"/>
+          <w:bCs/>
+          <w:color w:val="000000"/>
+          <w:sz w:val="20"/>
+          <w:szCs w:val="20"/>
+        </w:rPr>
+      </w:pPr>
+      <w:r>
+        <w:rPr>
+          <w:rFonts w:ascii="Times New Roman" w:eastAsia="Batang" w:hAnsi="Times New Roman"/>
+          <w:b/>
+          <w:bCs/>
+          <w:color w:val="000000"/>
+          <w:sz w:val="20"/>
+          <w:szCs w:val="20"/>
+        </w:rPr>
+        <w:t xml:space="preserve">Relevant graduate courses </w:t>
+      </w:r>
+      <w:r>
+        <w:rPr>
+          <w:rFonts w:ascii="Times New Roman" w:eastAsia="Batang" w:hAnsi="Times New Roman"/>
+          <w:b/>
+          <w:bCs/>
+          <w:color w:val="000000"/>
+          <w:sz w:val="20"/>
+          <w:szCs w:val="20"/>
+        </w:rPr>
+        <w:t>—</w:t>
+      </w:r>
+      <w:r>
+        <w:rPr>
+          <w:rFonts w:ascii="Times New Roman" w:eastAsia="Batang" w:hAnsi="Times New Roman"/>
+          <w:b/>
+          <w:bCs/>
+          <w:color w:val="000000"/>
+          <w:sz w:val="20"/>
+          <w:szCs w:val="20"/>
+        </w:rPr>
+        <w:t xml:space="preserve"> </w:t>
+      </w:r>
+      <w:r>
+        <w:rPr>
+          <w:rFonts w:ascii="Times New Roman" w:eastAsia="Batang" w:hAnsi="Times New Roman"/>
+          <w:bCs/>
+          <w:color w:val="000000"/>
+          <w:sz w:val="20"/>
+          <w:szCs w:val="20"/>
+        </w:rPr>
+        <w:t>ECE 763: Computer Vision, ECE 558: Digital Imaging Systems, ECE 633: Individual Topics in ECE, ECE 542: Neural Networks, ECE 513: Digital Signal Processing, ECE 514: Random Processes, ECE 560: Embedded Systems Architecture, ECE 592: Introduction to Satellites, MA 405: Linear Algebra, ECE 498: Special Projects, ECE 574: Computer and Network Security, ECE 564: ASIC &amp; FPGA Design</w:t>
+      </w:r>
+    </w:p>
+    <w:p>
+      <w:pPr>
         <w:pStyle w:val="ListBullet"/>
         <w:numPr>
           <w:ilvl w:val="0"/>
@@ -1305,225 +1529,6 @@
     </w:p>
     <w:p>
       <w:pPr>
-        <w:pStyle w:val="NoSpacing"/>
-        <w:numPr>
-          <w:ilvl w:val="0"/>
-          <w:numId w:val="13"/>
-        </w:numPr>
-        <w:tabs>
-          <w:tab w:val="right" w:pos="10080"/>
-        </w:tabs>
-        <w:rPr>
-          <w:rFonts w:ascii="Times New Roman" w:eastAsia="Batang" w:hAnsi="Times New Roman"/>
-          <w:bCs/>
-          <w:color w:val="000000"/>
-          <w:sz w:val="20"/>
-          <w:szCs w:val="20"/>
-        </w:rPr>
-      </w:pPr>
-      <w:r>
-        <w:rPr>
-          <w:rFonts w:ascii="Times New Roman" w:eastAsia="Batang" w:hAnsi="Times New Roman"/>
-          <w:b/>
-          <w:bCs/>
-          <w:color w:val="000000"/>
-          <w:sz w:val="20"/>
-          <w:szCs w:val="20"/>
-        </w:rPr>
-        <w:t xml:space="preserve">Relevant graduate courses </w:t>
-      </w:r>
-      <w:r>
-        <w:rPr>
-          <w:rFonts w:ascii="Times New Roman" w:eastAsia="Batang" w:hAnsi="Times New Roman"/>
-          <w:b/>
-          <w:bCs/>
-          <w:color w:val="000000"/>
-          <w:sz w:val="20"/>
-          <w:szCs w:val="20"/>
-        </w:rPr>
-        <w:t>—</w:t>
-      </w:r>
-      <w:r>
-        <w:rPr>
-          <w:rFonts w:ascii="Times New Roman" w:eastAsia="Batang" w:hAnsi="Times New Roman"/>
-          <w:b/>
-          <w:bCs/>
-          <w:color w:val="000000"/>
-          <w:sz w:val="20"/>
-          <w:szCs w:val="20"/>
-        </w:rPr>
-        <w:t xml:space="preserve"> </w:t>
-      </w:r>
-      <w:r>
-        <w:rPr>
-          <w:rFonts w:ascii="Times New Roman" w:eastAsia="Batang" w:hAnsi="Times New Roman"/>
-          <w:bCs/>
-          <w:color w:val="000000"/>
-          <w:sz w:val="20"/>
-          <w:szCs w:val="20"/>
-        </w:rPr>
-        <w:t>ECE 763: Computer Vision, ECE 558: Digital Imaging Systems, ECE 633: Individual Topics in ECE, ECE 542: Neural Networks, ECE 513: Digital Signal Processing, ECE 514: Random Processes, ECE 560: Embedded Systems Architecture, ECE 592: Introduction to Satellites, MA 405: Linear Algebra, ECE 498: Special Projects, ECE 574: Computer and Network Security, ECE 564: ASIC &amp; FPGA Design</w:t>
-      </w:r>
-    </w:p>
-    <w:p>
-      <w:pPr>
-        <w:pStyle w:val="NoSpacing"/>
-        <w:numPr>
-          <w:ilvl w:val="0"/>
-          <w:numId w:val="13"/>
-        </w:numPr>
-        <w:tabs>
-          <w:tab w:val="right" w:pos="10080"/>
-        </w:tabs>
-        <w:rPr>
-          <w:rFonts w:ascii="Times New Roman" w:eastAsia="Batang" w:hAnsi="Times New Roman"/>
-          <w:bCs/>
-          <w:color w:val="000000"/>
-          <w:sz w:val="20"/>
-          <w:szCs w:val="20"/>
-        </w:rPr>
-      </w:pPr>
-      <w:proofErr w:type="gramStart"/>
-      <w:r>
-        <w:rPr>
-          <w:rFonts w:ascii="Times New Roman" w:eastAsia="Batang" w:hAnsi="Times New Roman"/>
-          <w:b/>
-          <w:bCs/>
-          <w:color w:val="000000"/>
-          <w:sz w:val="20"/>
-          <w:szCs w:val="20"/>
-        </w:rPr>
-        <w:t>Interests —</w:t>
-      </w:r>
-      <w:r>
-        <w:rPr>
-          <w:rFonts w:ascii="Times New Roman" w:eastAsia="Batang" w:hAnsi="Times New Roman"/>
-          <w:color w:val="000000"/>
-          <w:sz w:val="20"/>
-          <w:szCs w:val="20"/>
-        </w:rPr>
-        <w:t xml:space="preserve"> </w:t>
-      </w:r>
-      <w:r>
-        <w:rPr>
-          <w:rFonts w:ascii="Times New Roman" w:eastAsia="Batang" w:hAnsi="Times New Roman"/>
-          <w:color w:val="000000"/>
-          <w:sz w:val="20"/>
-          <w:szCs w:val="20"/>
-        </w:rPr>
-        <w:t>image</w:t>
-      </w:r>
-      <w:proofErr w:type="gramEnd"/>
-      <w:r>
-        <w:rPr>
-          <w:rFonts w:ascii="Times New Roman" w:eastAsia="Batang" w:hAnsi="Times New Roman"/>
-          <w:color w:val="000000"/>
-          <w:sz w:val="20"/>
-          <w:szCs w:val="20"/>
-        </w:rPr>
-        <w:t xml:space="preserve"> processing, computer vision, </w:t>
-      </w:r>
-      <w:r>
-        <w:rPr>
-          <w:rFonts w:ascii="Times New Roman" w:eastAsia="Batang" w:hAnsi="Times New Roman"/>
-          <w:color w:val="000000"/>
-          <w:sz w:val="20"/>
-          <w:szCs w:val="20"/>
-        </w:rPr>
-        <w:t xml:space="preserve">trading algorithms, </w:t>
-      </w:r>
-      <w:r>
-        <w:rPr>
-          <w:rFonts w:ascii="Times New Roman" w:eastAsia="Batang" w:hAnsi="Times New Roman"/>
-          <w:color w:val="000000"/>
-          <w:sz w:val="20"/>
-          <w:szCs w:val="20"/>
-        </w:rPr>
-        <w:t xml:space="preserve">signal processing, digital signal processing, deep learning, applied machine learning, information theory, </w:t>
-      </w:r>
-      <w:r>
-        <w:rPr>
-          <w:rFonts w:ascii="Times New Roman" w:eastAsia="Batang" w:hAnsi="Times New Roman"/>
-          <w:bCs/>
-          <w:color w:val="000000"/>
-          <w:sz w:val="20"/>
-          <w:szCs w:val="20"/>
-        </w:rPr>
-        <w:t>data analytics</w:t>
-      </w:r>
-      <w:r>
-        <w:rPr>
-          <w:rFonts w:ascii="Times New Roman" w:eastAsia="Batang" w:hAnsi="Times New Roman"/>
-          <w:bCs/>
-          <w:color w:val="000000"/>
-          <w:sz w:val="20"/>
-          <w:szCs w:val="20"/>
-        </w:rPr>
-        <w:t xml:space="preserve"> &amp; </w:t>
-      </w:r>
-      <w:r>
-        <w:rPr>
-          <w:rFonts w:ascii="Times New Roman" w:eastAsia="Batang" w:hAnsi="Times New Roman"/>
-          <w:bCs/>
-          <w:color w:val="000000"/>
-          <w:sz w:val="20"/>
-          <w:szCs w:val="20"/>
-        </w:rPr>
-        <w:t xml:space="preserve">visualization, </w:t>
-      </w:r>
-      <w:r>
-        <w:rPr>
-          <w:rFonts w:ascii="Times New Roman" w:eastAsia="Batang" w:hAnsi="Times New Roman"/>
-          <w:bCs/>
-          <w:color w:val="000000"/>
-          <w:sz w:val="20"/>
-          <w:szCs w:val="20"/>
-        </w:rPr>
-        <w:t>embedded systems</w:t>
-      </w:r>
-      <w:r>
-        <w:rPr>
-          <w:rFonts w:ascii="Times New Roman" w:eastAsia="Batang" w:hAnsi="Times New Roman"/>
-          <w:bCs/>
-          <w:color w:val="000000"/>
-          <w:sz w:val="20"/>
-          <w:szCs w:val="20"/>
-        </w:rPr>
-        <w:t xml:space="preserve">, </w:t>
-      </w:r>
-      <w:r>
-        <w:rPr>
-          <w:rFonts w:ascii="Times New Roman" w:eastAsia="Batang" w:hAnsi="Times New Roman"/>
-          <w:bCs/>
-          <w:color w:val="000000"/>
-          <w:sz w:val="20"/>
-          <w:szCs w:val="20"/>
-        </w:rPr>
-        <w:t xml:space="preserve">analog circuit design, radio, </w:t>
-      </w:r>
-      <w:r>
-        <w:rPr>
-          <w:rFonts w:ascii="Times New Roman" w:eastAsia="Batang" w:hAnsi="Times New Roman"/>
-          <w:bCs/>
-          <w:color w:val="000000"/>
-          <w:sz w:val="20"/>
-          <w:szCs w:val="20"/>
-        </w:rPr>
-        <w:t>optics</w:t>
-      </w:r>
-      <w:r>
-        <w:rPr>
-          <w:rFonts w:ascii="Times New Roman" w:eastAsia="Batang" w:hAnsi="Times New Roman"/>
-          <w:bCs/>
-          <w:color w:val="000000"/>
-          <w:sz w:val="20"/>
-          <w:szCs w:val="20"/>
-        </w:rPr>
-        <w:t>, acoustics, social engineering, human-computer interaction, brain-computer interface</w:t>
-      </w:r>
-    </w:p>
-    <w:p>
-      <w:pPr>
         <w:pStyle w:val="ListBullet"/>
         <w:numPr>
           <w:ilvl w:val="0"/>
@@ -1771,29 +1776,7 @@
           <w:sz w:val="20"/>
           <w:szCs w:val="20"/>
         </w:rPr>
-        <w:t xml:space="preserve">Alfred </w:t>
-      </w:r>
-      <w:proofErr w:type="spellStart"/>
-      <w:r>
-        <w:rPr>
-          <w:rFonts w:ascii="Times New Roman" w:eastAsia="Batang" w:hAnsi="Times New Roman"/>
-          <w:bCs/>
-          <w:color w:val="000000"/>
-          <w:sz w:val="20"/>
-          <w:szCs w:val="20"/>
-        </w:rPr>
-        <w:t>Mayalu</w:t>
-      </w:r>
-      <w:proofErr w:type="spellEnd"/>
-      <w:r>
-        <w:rPr>
-          <w:rFonts w:ascii="Times New Roman" w:eastAsia="Batang" w:hAnsi="Times New Roman"/>
-          <w:bCs/>
-          <w:color w:val="000000"/>
-          <w:sz w:val="20"/>
-          <w:szCs w:val="20"/>
-        </w:rPr>
-        <w:t xml:space="preserve">, </w:t>
+        <w:t xml:space="preserve">Alfred Mayalu, </w:t>
       </w:r>
       <w:r>
         <w:rPr>
@@ -2107,7 +2090,39 @@
           <w:sz w:val="20"/>
           <w:szCs w:val="20"/>
         </w:rPr>
-        <w:t xml:space="preserve">detection), deformable registration, multi/hyperspectral re-identification, </w:t>
+        <w:t>detection), deformable registration, multi</w:t>
+      </w:r>
+      <w:r>
+        <w:rPr>
+          <w:color w:val="000000"/>
+          <w:sz w:val="20"/>
+          <w:szCs w:val="20"/>
+        </w:rPr>
+        <w:t xml:space="preserve"> </w:t>
+      </w:r>
+      <w:r>
+        <w:rPr>
+          <w:color w:val="000000"/>
+          <w:sz w:val="20"/>
+          <w:szCs w:val="20"/>
+        </w:rPr>
+        <w:t>/</w:t>
+      </w:r>
+      <w:r>
+        <w:rPr>
+          <w:color w:val="000000"/>
+          <w:sz w:val="20"/>
+          <w:szCs w:val="20"/>
+        </w:rPr>
+        <w:t xml:space="preserve"> </w:t>
+      </w:r>
+      <w:r>
+        <w:rPr>
+          <w:color w:val="000000"/>
+          <w:sz w:val="20"/>
+          <w:szCs w:val="20"/>
+        </w:rPr>
+        <w:t xml:space="preserve">hyperspectral re-identification, </w:t>
       </w:r>
       <w:r>
         <w:rPr>
@@ -2610,7 +2625,167 @@
           <w:sz w:val="20"/>
           <w:szCs w:val="20"/>
         </w:rPr>
-        <w:t>Designed and oversaw end-to-end development from conception to deployment, which includes data curation, model design/selection, model training/finetuning, model pruning/optimization, and accounting for resource constraints (size, power draw, memory usage) on embedded devices.</w:t>
+        <w:t>Designed and oversaw end-to-end development from conception to deployment, which includes data curation, model design</w:t>
+      </w:r>
+      <w:r>
+        <w:rPr>
+          <w:rFonts w:eastAsia="Batang"/>
+          <w:bCs/>
+          <w:color w:val="000000"/>
+          <w:sz w:val="20"/>
+          <w:szCs w:val="20"/>
+        </w:rPr>
+        <w:t xml:space="preserve"> </w:t>
+      </w:r>
+      <w:r>
+        <w:rPr>
+          <w:rFonts w:eastAsia="Batang"/>
+          <w:bCs/>
+          <w:color w:val="000000"/>
+          <w:sz w:val="20"/>
+          <w:szCs w:val="20"/>
+        </w:rPr>
+        <w:t>/</w:t>
+      </w:r>
+      <w:r>
+        <w:rPr>
+          <w:rFonts w:eastAsia="Batang"/>
+          <w:bCs/>
+          <w:color w:val="000000"/>
+          <w:sz w:val="20"/>
+          <w:szCs w:val="20"/>
+        </w:rPr>
+        <w:t xml:space="preserve"> s</w:t>
+      </w:r>
+      <w:r>
+        <w:rPr>
+          <w:rFonts w:eastAsia="Batang"/>
+          <w:bCs/>
+          <w:color w:val="000000"/>
+          <w:sz w:val="20"/>
+          <w:szCs w:val="20"/>
+        </w:rPr>
+        <w:t>election, model training</w:t>
+      </w:r>
+      <w:r>
+        <w:rPr>
+          <w:rFonts w:eastAsia="Batang"/>
+          <w:bCs/>
+          <w:color w:val="000000"/>
+          <w:sz w:val="20"/>
+          <w:szCs w:val="20"/>
+        </w:rPr>
+        <w:t xml:space="preserve"> </w:t>
+      </w:r>
+      <w:r>
+        <w:rPr>
+          <w:rFonts w:eastAsia="Batang"/>
+          <w:bCs/>
+          <w:color w:val="000000"/>
+          <w:sz w:val="20"/>
+          <w:szCs w:val="20"/>
+        </w:rPr>
+        <w:t>/</w:t>
+      </w:r>
+      <w:r>
+        <w:rPr>
+          <w:rFonts w:eastAsia="Batang"/>
+          <w:bCs/>
+          <w:color w:val="000000"/>
+          <w:sz w:val="20"/>
+          <w:szCs w:val="20"/>
+        </w:rPr>
+        <w:t xml:space="preserve"> </w:t>
+      </w:r>
+      <w:r>
+        <w:rPr>
+          <w:rFonts w:eastAsia="Batang"/>
+          <w:bCs/>
+          <w:color w:val="000000"/>
+          <w:sz w:val="20"/>
+          <w:szCs w:val="20"/>
+        </w:rPr>
+        <w:t>finetuning, model pruning</w:t>
+      </w:r>
+      <w:r>
+        <w:rPr>
+          <w:rFonts w:eastAsia="Batang"/>
+          <w:bCs/>
+          <w:color w:val="000000"/>
+          <w:sz w:val="20"/>
+          <w:szCs w:val="20"/>
+        </w:rPr>
+        <w:t xml:space="preserve"> </w:t>
+      </w:r>
+      <w:r>
+        <w:rPr>
+          <w:rFonts w:eastAsia="Batang"/>
+          <w:bCs/>
+          <w:color w:val="000000"/>
+          <w:sz w:val="20"/>
+          <w:szCs w:val="20"/>
+        </w:rPr>
+        <w:t>/</w:t>
+      </w:r>
+      <w:r>
+        <w:rPr>
+          <w:rFonts w:eastAsia="Batang"/>
+          <w:bCs/>
+          <w:color w:val="000000"/>
+          <w:sz w:val="20"/>
+          <w:szCs w:val="20"/>
+        </w:rPr>
+        <w:t xml:space="preserve"> </w:t>
+      </w:r>
+      <w:r>
+        <w:rPr>
+          <w:rFonts w:eastAsia="Batang"/>
+          <w:bCs/>
+          <w:color w:val="000000"/>
+          <w:sz w:val="20"/>
+          <w:szCs w:val="20"/>
+        </w:rPr>
+        <w:t>optimization, and accounting for resource constraints (size, power draw, memory usage) on embedded devices</w:t>
+      </w:r>
+      <w:r>
+        <w:rPr>
+          <w:rFonts w:eastAsia="Batang"/>
+          <w:bCs/>
+          <w:color w:val="000000"/>
+          <w:sz w:val="20"/>
+          <w:szCs w:val="20"/>
+        </w:rPr>
+        <w:t xml:space="preserve"> </w:t>
+      </w:r>
+      <w:r>
+        <w:rPr>
+          <w:rFonts w:eastAsia="Batang"/>
+          <w:bCs/>
+          <w:color w:val="000000"/>
+          <w:sz w:val="20"/>
+          <w:szCs w:val="20"/>
+        </w:rPr>
+        <w:t>using C++, Rust, and CUDA</w:t>
+      </w:r>
+      <w:r>
+        <w:rPr>
+          <w:rFonts w:eastAsia="Batang"/>
+          <w:bCs/>
+          <w:color w:val="000000"/>
+          <w:sz w:val="20"/>
+          <w:szCs w:val="20"/>
+        </w:rPr>
+        <w:t xml:space="preserve"> for latency-sensitive applications</w:t>
+      </w:r>
+      <w:r>
+        <w:rPr>
+          <w:rFonts w:eastAsia="Batang"/>
+          <w:bCs/>
+          <w:color w:val="000000"/>
+          <w:sz w:val="20"/>
+          <w:szCs w:val="20"/>
+        </w:rPr>
+        <w:t>.</w:t>
       </w:r>
     </w:p>
     <w:p>
@@ -2859,7 +3034,23 @@
           <w:sz w:val="20"/>
           <w:szCs w:val="20"/>
         </w:rPr>
-        <w:t>sponsors (IARPA, Air Force, Navy, NGA, other IC organizations)</w:t>
+        <w:t>sponsors (</w:t>
+      </w:r>
+      <w:r>
+        <w:rPr>
+          <w:color w:val="000000"/>
+          <w:sz w:val="20"/>
+          <w:szCs w:val="20"/>
+        </w:rPr>
+        <w:t>Navy, Air Force, NASA, IARPA, NGA, other IC organizations</w:t>
+      </w:r>
+      <w:r>
+        <w:rPr>
+          <w:color w:val="000000"/>
+          <w:sz w:val="20"/>
+          <w:szCs w:val="20"/>
+        </w:rPr>
+        <w:t>)</w:t>
       </w:r>
     </w:p>
     <w:p>
@@ -2925,31 +3116,151 @@
         <w:textAlignment w:val="baseline"/>
         <w:rPr>
           <w:rFonts w:eastAsia="Batang"/>
-          <w:b/>
-          <w:color w:val="000000"/>
-          <w:sz w:val="20"/>
-          <w:szCs w:val="20"/>
-        </w:rPr>
-      </w:pPr>
-      <w:r>
-        <w:rPr>
-          <w:rFonts w:eastAsia="Batang"/>
-          <w:bCs/>
-          <w:color w:val="000000"/>
-          <w:sz w:val="20"/>
-          <w:szCs w:val="20"/>
-        </w:rPr>
-        <w:t xml:space="preserve">Development lead and Rust SME on a modular-in-development, monolithic-in-execution </w:t>
-      </w:r>
-      <w:r>
-        <w:rPr>
-          <w:rFonts w:eastAsia="Batang"/>
-          <w:bCs/>
-          <w:color w:val="000000"/>
-          <w:sz w:val="20"/>
-          <w:szCs w:val="20"/>
-        </w:rPr>
-        <w:t>autonomous system. Oversaw ~20 developers and advised government sponsors and industry partners.</w:t>
+          <w:bCs/>
+          <w:color w:val="000000"/>
+          <w:sz w:val="20"/>
+          <w:szCs w:val="20"/>
+        </w:rPr>
+      </w:pPr>
+      <w:r>
+        <w:rPr>
+          <w:rFonts w:eastAsia="Batang"/>
+          <w:bCs/>
+          <w:color w:val="000000"/>
+          <w:sz w:val="20"/>
+          <w:szCs w:val="20"/>
+        </w:rPr>
+        <w:t>Developed performance-critical Rust</w:t>
+      </w:r>
+      <w:r>
+        <w:rPr>
+          <w:rFonts w:eastAsia="Batang"/>
+          <w:bCs/>
+          <w:color w:val="000000"/>
+          <w:sz w:val="20"/>
+          <w:szCs w:val="20"/>
+        </w:rPr>
+        <w:t xml:space="preserve"> </w:t>
+      </w:r>
+      <w:r>
+        <w:rPr>
+          <w:rFonts w:eastAsia="Batang"/>
+          <w:bCs/>
+          <w:color w:val="000000"/>
+          <w:sz w:val="20"/>
+          <w:szCs w:val="20"/>
+        </w:rPr>
+        <w:t>/</w:t>
+      </w:r>
+      <w:r>
+        <w:rPr>
+          <w:rFonts w:eastAsia="Batang"/>
+          <w:bCs/>
+          <w:color w:val="000000"/>
+          <w:sz w:val="20"/>
+          <w:szCs w:val="20"/>
+        </w:rPr>
+        <w:t xml:space="preserve"> </w:t>
+      </w:r>
+      <w:r>
+        <w:rPr>
+          <w:rFonts w:eastAsia="Batang"/>
+          <w:bCs/>
+          <w:color w:val="000000"/>
+          <w:sz w:val="20"/>
+          <w:szCs w:val="20"/>
+        </w:rPr>
+        <w:t>C++ systems for real-time sensor data on embedded platforms (ARM</w:t>
+      </w:r>
+      <w:r>
+        <w:rPr>
+          <w:rFonts w:eastAsia="Batang"/>
+          <w:bCs/>
+          <w:color w:val="000000"/>
+          <w:sz w:val="20"/>
+          <w:szCs w:val="20"/>
+        </w:rPr>
+        <w:t xml:space="preserve"> </w:t>
+      </w:r>
+      <w:r>
+        <w:rPr>
+          <w:rFonts w:eastAsia="Batang"/>
+          <w:bCs/>
+          <w:color w:val="000000"/>
+          <w:sz w:val="20"/>
+          <w:szCs w:val="20"/>
+        </w:rPr>
+        <w:t>/</w:t>
+      </w:r>
+      <w:r>
+        <w:rPr>
+          <w:rFonts w:eastAsia="Batang"/>
+          <w:bCs/>
+          <w:color w:val="000000"/>
+          <w:sz w:val="20"/>
+          <w:szCs w:val="20"/>
+        </w:rPr>
+        <w:t xml:space="preserve"> </w:t>
+      </w:r>
+      <w:r>
+        <w:rPr>
+          <w:rFonts w:eastAsia="Batang"/>
+          <w:bCs/>
+          <w:color w:val="000000"/>
+          <w:sz w:val="20"/>
+          <w:szCs w:val="20"/>
+        </w:rPr>
+        <w:t>x86), optimizing latency</w:t>
+      </w:r>
+      <w:r>
+        <w:rPr>
+          <w:rFonts w:eastAsia="Batang"/>
+          <w:bCs/>
+          <w:color w:val="000000"/>
+          <w:sz w:val="20"/>
+          <w:szCs w:val="20"/>
+        </w:rPr>
+        <w:t xml:space="preserve"> </w:t>
+      </w:r>
+      <w:r>
+        <w:rPr>
+          <w:rFonts w:eastAsia="Batang"/>
+          <w:bCs/>
+          <w:color w:val="000000"/>
+          <w:sz w:val="20"/>
+          <w:szCs w:val="20"/>
+        </w:rPr>
+        <w:t>/</w:t>
+      </w:r>
+      <w:r>
+        <w:rPr>
+          <w:rFonts w:eastAsia="Batang"/>
+          <w:bCs/>
+          <w:color w:val="000000"/>
+          <w:sz w:val="20"/>
+          <w:szCs w:val="20"/>
+        </w:rPr>
+        <w:t xml:space="preserve"> </w:t>
+      </w:r>
+      <w:r>
+        <w:rPr>
+          <w:rFonts w:eastAsia="Batang"/>
+          <w:bCs/>
+          <w:color w:val="000000"/>
+          <w:sz w:val="20"/>
+          <w:szCs w:val="20"/>
+        </w:rPr>
+        <w:t>memory.</w:t>
+      </w:r>
+      <w:r>
+        <w:rPr>
+          <w:rFonts w:eastAsia="Batang"/>
+          <w:bCs/>
+          <w:color w:val="000000"/>
+          <w:sz w:val="20"/>
+          <w:szCs w:val="20"/>
+        </w:rPr>
+        <w:tab/>
       </w:r>
     </w:p>
     <w:p>
@@ -2971,19 +3282,23 @@
       </w:pPr>
       <w:r>
         <w:rPr>
-          <w:color w:val="000000"/>
-          <w:sz w:val="20"/>
-          <w:szCs w:val="20"/>
-        </w:rPr>
-        <w:t>Refactored legacy codebases into modern, memory-safe architectures using Rust</w:t>
-      </w:r>
-      <w:r>
-        <w:rPr>
-          <w:color w:val="000000"/>
-          <w:sz w:val="20"/>
-          <w:szCs w:val="20"/>
-        </w:rPr>
-        <w:t xml:space="preserve"> and C++, using custom FFI for safe, zero-overhead ABI bindings across languages.</w:t>
+          <w:rFonts w:eastAsia="Batang"/>
+          <w:bCs/>
+          <w:color w:val="000000"/>
+          <w:sz w:val="20"/>
+          <w:szCs w:val="20"/>
+        </w:rPr>
+        <w:t xml:space="preserve">Development lead and Rust SME on a modular-in-development, monolithic-in-execution </w:t>
+      </w:r>
+      <w:r>
+        <w:rPr>
+          <w:rFonts w:eastAsia="Batang"/>
+          <w:bCs/>
+          <w:color w:val="000000"/>
+          <w:sz w:val="20"/>
+          <w:szCs w:val="20"/>
+        </w:rPr>
+        <w:t>autonomous system. Oversaw ~20 developers and advised government sponsors and industry partners.</w:t>
       </w:r>
     </w:p>
     <w:p>
@@ -2997,24 +3312,66 @@
         <w:textAlignment w:val="baseline"/>
         <w:rPr>
           <w:rFonts w:eastAsia="Batang"/>
-          <w:b/>
-          <w:color w:val="000000"/>
-          <w:sz w:val="20"/>
-          <w:szCs w:val="20"/>
-        </w:rPr>
-      </w:pPr>
-      <w:r>
-        <w:rPr>
-          <w:color w:val="000000"/>
-          <w:sz w:val="20"/>
-          <w:szCs w:val="20"/>
-        </w:rPr>
-        <w:t>Familiar with both ARM and x86 architectures (including cross-compilation), decompilation, GPU programming and optimization (mainly Nvidia; CUDA / cuBLAS)</w:t>
-      </w:r>
-      <w:r>
-        <w:rPr>
-          <w:rFonts w:eastAsia="Batang"/>
-          <w:b/>
+          <w:bCs/>
+          <w:color w:val="000000"/>
+          <w:sz w:val="20"/>
+          <w:szCs w:val="20"/>
+        </w:rPr>
+      </w:pPr>
+      <w:r>
+        <w:rPr>
+          <w:rFonts w:eastAsia="Batang"/>
+          <w:bCs/>
+          <w:color w:val="000000"/>
+          <w:sz w:val="20"/>
+          <w:szCs w:val="20"/>
+        </w:rPr>
+        <w:t>Refactored legacy code into memory-safe Rust</w:t>
+      </w:r>
+      <w:r>
+        <w:rPr>
+          <w:rFonts w:eastAsia="Batang"/>
+          <w:bCs/>
+          <w:color w:val="000000"/>
+          <w:sz w:val="20"/>
+          <w:szCs w:val="20"/>
+        </w:rPr>
+        <w:t xml:space="preserve"> </w:t>
+      </w:r>
+      <w:r>
+        <w:rPr>
+          <w:rFonts w:eastAsia="Batang"/>
+          <w:bCs/>
+          <w:color w:val="000000"/>
+          <w:sz w:val="20"/>
+          <w:szCs w:val="20"/>
+        </w:rPr>
+        <w:t>/</w:t>
+      </w:r>
+      <w:r>
+        <w:rPr>
+          <w:rFonts w:eastAsia="Batang"/>
+          <w:bCs/>
+          <w:color w:val="000000"/>
+          <w:sz w:val="20"/>
+          <w:szCs w:val="20"/>
+        </w:rPr>
+        <w:t xml:space="preserve"> </w:t>
+      </w:r>
+      <w:r>
+        <w:rPr>
+          <w:rFonts w:eastAsia="Batang"/>
+          <w:bCs/>
+          <w:color w:val="000000"/>
+          <w:sz w:val="20"/>
+          <w:szCs w:val="20"/>
+        </w:rPr>
+        <w:t>C++ using custom FFI for zero-overhead bindings</w:t>
+      </w:r>
+      <w:r>
+        <w:rPr>
+          <w:rFonts w:eastAsia="Batang"/>
+          <w:bCs/>
           <w:color w:val="000000"/>
           <w:sz w:val="20"/>
           <w:szCs w:val="20"/>
@@ -3033,281 +3390,81 @@
         <w:textAlignment w:val="baseline"/>
         <w:rPr>
           <w:rFonts w:eastAsia="Batang"/>
-          <w:b/>
-          <w:color w:val="000000"/>
-          <w:sz w:val="20"/>
-          <w:szCs w:val="20"/>
-        </w:rPr>
-      </w:pPr>
-      <w:r>
-        <w:rPr>
-          <w:color w:val="000000"/>
-          <w:sz w:val="20"/>
-          <w:szCs w:val="20"/>
-        </w:rPr>
-        <w:t>Promoted good software practices and automation (via CICD) of unit-testing, doc-testing, run-time scenario testing, thorough documentation, report generation, and automatic building with Docker / Podman containerization.</w:t>
-      </w:r>
-    </w:p>
-    <w:p>
-      <w:pPr>
-        <w:pStyle w:val="NoSpacing"/>
-        <w:tabs>
-          <w:tab w:val="right" w:pos="10080"/>
-        </w:tabs>
-        <w:rPr>
-          <w:rFonts w:ascii="Times New Roman" w:eastAsia="Batang" w:hAnsi="Times New Roman"/>
-          <w:bCs/>
-          <w:color w:val="000000"/>
-          <w:sz w:val="20"/>
-          <w:szCs w:val="20"/>
-        </w:rPr>
-      </w:pPr>
-    </w:p>
-    <w:p>
-      <w:pPr>
-        <w:pStyle w:val="NoSpacing"/>
-        <w:tabs>
-          <w:tab w:val="right" w:pos="10080"/>
-        </w:tabs>
-        <w:rPr>
-          <w:rFonts w:ascii="Times New Roman" w:eastAsia="Batang" w:hAnsi="Times New Roman"/>
-          <w:bCs/>
-          <w:color w:val="000000"/>
-          <w:sz w:val="20"/>
-          <w:szCs w:val="20"/>
-        </w:rPr>
-      </w:pPr>
-      <w:r>
-        <w:rPr>
-          <w:rFonts w:ascii="Times New Roman" w:eastAsia="Batang" w:hAnsi="Times New Roman"/>
-          <w:b/>
-          <w:color w:val="000000"/>
-          <w:sz w:val="20"/>
-          <w:szCs w:val="20"/>
-        </w:rPr>
-        <w:t>North Carolina State University</w:t>
-      </w:r>
-      <w:r>
-        <w:rPr>
-          <w:rFonts w:ascii="Times New Roman" w:eastAsia="Batang" w:hAnsi="Times New Roman"/>
-          <w:b/>
-          <w:color w:val="000000"/>
-          <w:sz w:val="20"/>
-          <w:szCs w:val="20"/>
-        </w:rPr>
-        <w:tab/>
-      </w:r>
-      <w:r>
-        <w:rPr>
-          <w:rFonts w:ascii="Times New Roman" w:eastAsia="Batang" w:hAnsi="Times New Roman"/>
-          <w:color w:val="000000"/>
-          <w:sz w:val="20"/>
-          <w:szCs w:val="20"/>
-        </w:rPr>
-        <w:t>Raleigh</w:t>
-      </w:r>
-      <w:r>
-        <w:rPr>
-          <w:rFonts w:ascii="Times New Roman" w:eastAsia="Batang" w:hAnsi="Times New Roman"/>
-          <w:color w:val="000000"/>
-          <w:sz w:val="20"/>
-          <w:szCs w:val="20"/>
-        </w:rPr>
-        <w:t xml:space="preserve">, </w:t>
-      </w:r>
-      <w:r>
-        <w:rPr>
-          <w:rFonts w:ascii="Times New Roman" w:eastAsia="Batang" w:hAnsi="Times New Roman"/>
-          <w:color w:val="000000"/>
-          <w:sz w:val="20"/>
-          <w:szCs w:val="20"/>
-        </w:rPr>
-        <w:t>North Carolina</w:t>
-      </w:r>
-    </w:p>
-    <w:p>
-      <w:pPr>
-        <w:pStyle w:val="NoSpacing"/>
-        <w:tabs>
-          <w:tab w:val="right" w:pos="10080"/>
-        </w:tabs>
-        <w:rPr>
-          <w:rFonts w:ascii="Times New Roman" w:eastAsia="Batang" w:hAnsi="Times New Roman"/>
-          <w:bCs/>
-          <w:i/>
-          <w:color w:val="000000"/>
-          <w:sz w:val="20"/>
-          <w:szCs w:val="20"/>
-        </w:rPr>
-      </w:pPr>
-      <w:r>
-        <w:rPr>
-          <w:rFonts w:ascii="Times New Roman" w:eastAsia="Batang" w:hAnsi="Times New Roman"/>
-          <w:bCs/>
-          <w:i/>
-          <w:iCs/>
-          <w:color w:val="000000"/>
-          <w:sz w:val="20"/>
-          <w:szCs w:val="20"/>
-        </w:rPr>
-        <w:t>Advisor(s)</w:t>
-      </w:r>
-      <w:r>
-        <w:rPr>
-          <w:rFonts w:ascii="Times New Roman" w:eastAsia="Batang" w:hAnsi="Times New Roman"/>
-          <w:bCs/>
-          <w:color w:val="000000"/>
-          <w:sz w:val="20"/>
-          <w:szCs w:val="20"/>
-        </w:rPr>
-        <w:t xml:space="preserve"> — </w:t>
-      </w:r>
-      <w:r>
-        <w:rPr>
-          <w:rFonts w:ascii="Times New Roman" w:eastAsia="Batang" w:hAnsi="Times New Roman"/>
-          <w:bCs/>
-          <w:color w:val="000000"/>
-          <w:sz w:val="20"/>
-          <w:szCs w:val="20"/>
-        </w:rPr>
-        <w:t>Dr. Tianfu (Matt) Wu</w:t>
-      </w:r>
-      <w:r>
-        <w:rPr>
-          <w:rFonts w:ascii="Times New Roman" w:eastAsia="Batang" w:hAnsi="Times New Roman"/>
-          <w:bCs/>
-          <w:color w:val="000000"/>
-          <w:sz w:val="20"/>
-          <w:szCs w:val="20"/>
-        </w:rPr>
-        <w:tab/>
-      </w:r>
-      <w:r>
-        <w:rPr>
-          <w:rFonts w:ascii="Times New Roman" w:eastAsia="Batang" w:hAnsi="Times New Roman"/>
-          <w:bCs/>
-          <w:i/>
-          <w:color w:val="000000"/>
-          <w:sz w:val="20"/>
-          <w:szCs w:val="20"/>
-        </w:rPr>
-        <w:t>August</w:t>
-      </w:r>
-      <w:r>
-        <w:rPr>
-          <w:rFonts w:ascii="Times New Roman" w:eastAsia="Batang" w:hAnsi="Times New Roman"/>
-          <w:bCs/>
-          <w:i/>
-          <w:color w:val="000000"/>
-          <w:sz w:val="20"/>
-          <w:szCs w:val="20"/>
-        </w:rPr>
-        <w:t xml:space="preserve"> 202</w:t>
-      </w:r>
-      <w:r>
-        <w:rPr>
-          <w:rFonts w:ascii="Times New Roman" w:eastAsia="Batang" w:hAnsi="Times New Roman"/>
-          <w:bCs/>
-          <w:i/>
-          <w:color w:val="000000"/>
-          <w:sz w:val="20"/>
-          <w:szCs w:val="20"/>
-        </w:rPr>
-        <w:t>1</w:t>
-      </w:r>
-      <w:r>
-        <w:rPr>
-          <w:rFonts w:ascii="Times New Roman" w:eastAsia="Batang" w:hAnsi="Times New Roman"/>
-          <w:bCs/>
-          <w:i/>
-          <w:color w:val="000000"/>
-          <w:sz w:val="20"/>
-          <w:szCs w:val="20"/>
-        </w:rPr>
-        <w:t xml:space="preserve"> – </w:t>
-      </w:r>
-      <w:r>
-        <w:rPr>
-          <w:rFonts w:ascii="Times New Roman" w:eastAsia="Batang" w:hAnsi="Times New Roman"/>
-          <w:bCs/>
-          <w:i/>
-          <w:color w:val="000000"/>
-          <w:sz w:val="20"/>
-          <w:szCs w:val="20"/>
-        </w:rPr>
-        <w:t>December</w:t>
-      </w:r>
-      <w:r>
-        <w:rPr>
-          <w:rFonts w:ascii="Times New Roman" w:eastAsia="Batang" w:hAnsi="Times New Roman"/>
-          <w:bCs/>
-          <w:i/>
-          <w:color w:val="000000"/>
-          <w:sz w:val="20"/>
-          <w:szCs w:val="20"/>
-        </w:rPr>
-        <w:t xml:space="preserve"> 2021</w:t>
-      </w:r>
-    </w:p>
-    <w:p>
-      <w:pPr>
-        <w:pStyle w:val="NoSpacing"/>
-        <w:tabs>
-          <w:tab w:val="right" w:pos="10080"/>
-        </w:tabs>
-        <w:rPr>
-          <w:rFonts w:ascii="Times New Roman" w:eastAsia="Batang" w:hAnsi="Times New Roman"/>
-          <w:b/>
-          <w:color w:val="000000"/>
-          <w:sz w:val="2"/>
-          <w:szCs w:val="2"/>
-        </w:rPr>
-      </w:pPr>
-    </w:p>
-    <w:p>
-      <w:pPr>
-        <w:pStyle w:val="NoSpacing"/>
-        <w:tabs>
-          <w:tab w:val="right" w:pos="10080"/>
-        </w:tabs>
-        <w:rPr>
-          <w:rFonts w:ascii="Times New Roman" w:eastAsia="Batang" w:hAnsi="Times New Roman"/>
-          <w:b/>
-          <w:iCs/>
-          <w:color w:val="000000"/>
-          <w:sz w:val="20"/>
-          <w:szCs w:val="20"/>
-        </w:rPr>
-      </w:pPr>
-      <w:r>
-        <w:rPr>
-          <w:rFonts w:ascii="Times New Roman" w:eastAsia="Batang" w:hAnsi="Times New Roman"/>
-          <w:b/>
-          <w:color w:val="000000"/>
-          <w:sz w:val="20"/>
-          <w:szCs w:val="20"/>
-        </w:rPr>
-        <w:t>Independent Study</w:t>
-      </w:r>
-      <w:r>
-        <w:rPr>
-          <w:rFonts w:ascii="Times New Roman" w:eastAsia="Batang" w:hAnsi="Times New Roman"/>
-          <w:b/>
-          <w:color w:val="000000"/>
-          <w:sz w:val="20"/>
-          <w:szCs w:val="20"/>
-        </w:rPr>
-        <w:t xml:space="preserve"> — </w:t>
-      </w:r>
-      <w:r>
-        <w:rPr>
-          <w:rFonts w:ascii="Times New Roman" w:eastAsia="Batang" w:hAnsi="Times New Roman"/>
-          <w:b/>
-          <w:color w:val="000000"/>
-          <w:sz w:val="20"/>
-          <w:szCs w:val="20"/>
-        </w:rPr>
-        <w:t>Zero-Shot Learning</w:t>
+          <w:bCs/>
+          <w:color w:val="000000"/>
+          <w:sz w:val="20"/>
+          <w:szCs w:val="20"/>
+        </w:rPr>
+      </w:pPr>
+      <w:r>
+        <w:rPr>
+          <w:rFonts w:eastAsia="Batang"/>
+          <w:bCs/>
+          <w:color w:val="000000"/>
+          <w:sz w:val="20"/>
+          <w:szCs w:val="20"/>
+        </w:rPr>
+        <w:t>Architected GPU-accelerated algorithms (CUDA</w:t>
+      </w:r>
+      <w:r>
+        <w:rPr>
+          <w:rFonts w:eastAsia="Batang"/>
+          <w:bCs/>
+          <w:color w:val="000000"/>
+          <w:sz w:val="20"/>
+          <w:szCs w:val="20"/>
+        </w:rPr>
+        <w:t xml:space="preserve"> </w:t>
+      </w:r>
+      <w:r>
+        <w:rPr>
+          <w:rFonts w:eastAsia="Batang"/>
+          <w:bCs/>
+          <w:color w:val="000000"/>
+          <w:sz w:val="20"/>
+          <w:szCs w:val="20"/>
+        </w:rPr>
+        <w:t>/</w:t>
+      </w:r>
+      <w:r>
+        <w:rPr>
+          <w:rFonts w:eastAsia="Batang"/>
+          <w:bCs/>
+          <w:color w:val="000000"/>
+          <w:sz w:val="20"/>
+          <w:szCs w:val="20"/>
+        </w:rPr>
+        <w:t xml:space="preserve"> </w:t>
+      </w:r>
+      <w:r>
+        <w:rPr>
+          <w:rFonts w:eastAsia="Batang"/>
+          <w:bCs/>
+          <w:color w:val="000000"/>
+          <w:sz w:val="20"/>
+          <w:szCs w:val="20"/>
+        </w:rPr>
+        <w:t xml:space="preserve">cuBLAS) for </w:t>
+      </w:r>
+      <w:r>
+        <w:rPr>
+          <w:rFonts w:eastAsia="Batang"/>
+          <w:bCs/>
+          <w:color w:val="000000"/>
+          <w:sz w:val="20"/>
+          <w:szCs w:val="20"/>
+        </w:rPr>
+        <w:t xml:space="preserve">processing, </w:t>
+      </w:r>
+      <w:r>
+        <w:rPr>
+          <w:rFonts w:eastAsia="Batang"/>
+          <w:bCs/>
+          <w:color w:val="000000"/>
+          <w:sz w:val="20"/>
+          <w:szCs w:val="20"/>
+        </w:rPr>
+        <w:t>noise reduction, and pattern recognition.</w:t>
       </w:r>
     </w:p>
     <w:p>
@@ -3333,63 +3490,301 @@
           <w:sz w:val="20"/>
           <w:szCs w:val="20"/>
         </w:rPr>
-        <w:t xml:space="preserve">Proposed </w:t>
-      </w:r>
-      <w:r>
-        <w:rPr>
-          <w:color w:val="000000"/>
-          <w:sz w:val="20"/>
-          <w:szCs w:val="20"/>
-        </w:rPr>
-        <w:t xml:space="preserve">a </w:t>
-      </w:r>
-      <w:r>
-        <w:rPr>
-          <w:color w:val="000000"/>
-          <w:sz w:val="20"/>
-          <w:szCs w:val="20"/>
-        </w:rPr>
-        <w:t>novel</w:t>
-      </w:r>
-      <w:r>
-        <w:rPr>
-          <w:color w:val="000000"/>
-          <w:sz w:val="20"/>
-          <w:szCs w:val="20"/>
-        </w:rPr>
-        <w:t>, dynamic</w:t>
-      </w:r>
-      <w:r>
-        <w:rPr>
-          <w:color w:val="000000"/>
-          <w:sz w:val="20"/>
-          <w:szCs w:val="20"/>
-        </w:rPr>
-        <w:t xml:space="preserve"> deep</w:t>
-      </w:r>
-      <w:r>
-        <w:rPr>
-          <w:color w:val="000000"/>
-          <w:sz w:val="20"/>
-          <w:szCs w:val="20"/>
-        </w:rPr>
-        <w:t>-</w:t>
-      </w:r>
-      <w:r>
-        <w:rPr>
-          <w:color w:val="000000"/>
-          <w:sz w:val="20"/>
-          <w:szCs w:val="20"/>
-        </w:rPr>
-        <w:t>learning architecture for few-shot learning classification tasks</w:t>
-      </w:r>
-      <w:r>
-        <w:rPr>
-          <w:color w:val="000000"/>
-          <w:sz w:val="20"/>
-          <w:szCs w:val="20"/>
-        </w:rPr>
-        <w:t xml:space="preserve"> using feature vectors.</w:t>
+        <w:t xml:space="preserve">Spearheaded promotion of </w:t>
+      </w:r>
+      <w:r>
+        <w:rPr>
+          <w:color w:val="000000"/>
+          <w:sz w:val="20"/>
+          <w:szCs w:val="20"/>
+        </w:rPr>
+        <w:t>software practices</w:t>
+      </w:r>
+      <w:r>
+        <w:rPr>
+          <w:color w:val="000000"/>
+          <w:sz w:val="20"/>
+          <w:szCs w:val="20"/>
+        </w:rPr>
+        <w:t xml:space="preserve"> </w:t>
+      </w:r>
+      <w:r>
+        <w:rPr>
+          <w:color w:val="000000"/>
+          <w:sz w:val="20"/>
+          <w:szCs w:val="20"/>
+        </w:rPr>
+        <w:t xml:space="preserve">and </w:t>
+      </w:r>
+      <w:r>
+        <w:rPr>
+          <w:color w:val="000000"/>
+          <w:sz w:val="20"/>
+          <w:szCs w:val="20"/>
+        </w:rPr>
+        <w:t>automation (via CICD) of unit-testing, doc-testing, run-time scenario testing, thorough documentation, report generation, and automatic building with Docker / Podman containerization.</w:t>
+      </w:r>
+    </w:p>
+    <w:p>
+      <w:pPr>
+        <w:pStyle w:val="NoSpacing"/>
+        <w:tabs>
+          <w:tab w:val="right" w:pos="10080"/>
+        </w:tabs>
+        <w:rPr>
+          <w:rFonts w:ascii="Times New Roman" w:eastAsia="Batang" w:hAnsi="Times New Roman"/>
+          <w:bCs/>
+          <w:color w:val="000000"/>
+          <w:sz w:val="20"/>
+          <w:szCs w:val="20"/>
+        </w:rPr>
+      </w:pPr>
+    </w:p>
+    <w:p>
+      <w:pPr>
+        <w:pStyle w:val="NoSpacing"/>
+        <w:tabs>
+          <w:tab w:val="right" w:pos="10080"/>
+        </w:tabs>
+        <w:rPr>
+          <w:rFonts w:ascii="Times New Roman" w:eastAsia="Batang" w:hAnsi="Times New Roman"/>
+          <w:bCs/>
+          <w:color w:val="000000"/>
+          <w:sz w:val="20"/>
+          <w:szCs w:val="20"/>
+        </w:rPr>
+      </w:pPr>
+      <w:r>
+        <w:rPr>
+          <w:rFonts w:ascii="Times New Roman" w:eastAsia="Batang" w:hAnsi="Times New Roman"/>
+          <w:b/>
+          <w:color w:val="000000"/>
+          <w:sz w:val="20"/>
+          <w:szCs w:val="20"/>
+        </w:rPr>
+        <w:t>North Carolina State University</w:t>
+      </w:r>
+      <w:r>
+        <w:rPr>
+          <w:rFonts w:ascii="Times New Roman" w:eastAsia="Batang" w:hAnsi="Times New Roman"/>
+          <w:b/>
+          <w:color w:val="000000"/>
+          <w:sz w:val="20"/>
+          <w:szCs w:val="20"/>
+        </w:rPr>
+        <w:tab/>
+      </w:r>
+      <w:r>
+        <w:rPr>
+          <w:rFonts w:ascii="Times New Roman" w:eastAsia="Batang" w:hAnsi="Times New Roman"/>
+          <w:color w:val="000000"/>
+          <w:sz w:val="20"/>
+          <w:szCs w:val="20"/>
+        </w:rPr>
+        <w:t>Raleigh</w:t>
+      </w:r>
+      <w:r>
+        <w:rPr>
+          <w:rFonts w:ascii="Times New Roman" w:eastAsia="Batang" w:hAnsi="Times New Roman"/>
+          <w:color w:val="000000"/>
+          <w:sz w:val="20"/>
+          <w:szCs w:val="20"/>
+        </w:rPr>
+        <w:t xml:space="preserve">, </w:t>
+      </w:r>
+      <w:r>
+        <w:rPr>
+          <w:rFonts w:ascii="Times New Roman" w:eastAsia="Batang" w:hAnsi="Times New Roman"/>
+          <w:color w:val="000000"/>
+          <w:sz w:val="20"/>
+          <w:szCs w:val="20"/>
+        </w:rPr>
+        <w:t>North Carolina</w:t>
+      </w:r>
+    </w:p>
+    <w:p>
+      <w:pPr>
+        <w:pStyle w:val="NoSpacing"/>
+        <w:tabs>
+          <w:tab w:val="right" w:pos="10080"/>
+        </w:tabs>
+        <w:rPr>
+          <w:rFonts w:ascii="Times New Roman" w:eastAsia="Batang" w:hAnsi="Times New Roman"/>
+          <w:bCs/>
+          <w:i/>
+          <w:color w:val="000000"/>
+          <w:sz w:val="20"/>
+          <w:szCs w:val="20"/>
+        </w:rPr>
+      </w:pPr>
+      <w:r>
+        <w:rPr>
+          <w:rFonts w:ascii="Times New Roman" w:eastAsia="Batang" w:hAnsi="Times New Roman"/>
+          <w:bCs/>
+          <w:i/>
+          <w:iCs/>
+          <w:color w:val="000000"/>
+          <w:sz w:val="20"/>
+          <w:szCs w:val="20"/>
+        </w:rPr>
+        <w:t>Advisor(s)</w:t>
+      </w:r>
+      <w:r>
+        <w:rPr>
+          <w:rFonts w:ascii="Times New Roman" w:eastAsia="Batang" w:hAnsi="Times New Roman"/>
+          <w:bCs/>
+          <w:color w:val="000000"/>
+          <w:sz w:val="20"/>
+          <w:szCs w:val="20"/>
+        </w:rPr>
+        <w:t xml:space="preserve"> — </w:t>
+      </w:r>
+      <w:r>
+        <w:rPr>
+          <w:rFonts w:ascii="Times New Roman" w:eastAsia="Batang" w:hAnsi="Times New Roman"/>
+          <w:bCs/>
+          <w:color w:val="000000"/>
+          <w:sz w:val="20"/>
+          <w:szCs w:val="20"/>
+        </w:rPr>
+        <w:t>Dr. Tianfu (Matt) Wu</w:t>
+      </w:r>
+      <w:r>
+        <w:rPr>
+          <w:rFonts w:ascii="Times New Roman" w:eastAsia="Batang" w:hAnsi="Times New Roman"/>
+          <w:bCs/>
+          <w:color w:val="000000"/>
+          <w:sz w:val="20"/>
+          <w:szCs w:val="20"/>
+        </w:rPr>
+        <w:tab/>
+      </w:r>
+      <w:r>
+        <w:rPr>
+          <w:rFonts w:ascii="Times New Roman" w:eastAsia="Batang" w:hAnsi="Times New Roman"/>
+          <w:bCs/>
+          <w:i/>
+          <w:color w:val="000000"/>
+          <w:sz w:val="20"/>
+          <w:szCs w:val="20"/>
+        </w:rPr>
+        <w:t>August</w:t>
+      </w:r>
+      <w:r>
+        <w:rPr>
+          <w:rFonts w:ascii="Times New Roman" w:eastAsia="Batang" w:hAnsi="Times New Roman"/>
+          <w:bCs/>
+          <w:i/>
+          <w:color w:val="000000"/>
+          <w:sz w:val="20"/>
+          <w:szCs w:val="20"/>
+        </w:rPr>
+        <w:t xml:space="preserve"> 202</w:t>
+      </w:r>
+      <w:r>
+        <w:rPr>
+          <w:rFonts w:ascii="Times New Roman" w:eastAsia="Batang" w:hAnsi="Times New Roman"/>
+          <w:bCs/>
+          <w:i/>
+          <w:color w:val="000000"/>
+          <w:sz w:val="20"/>
+          <w:szCs w:val="20"/>
+        </w:rPr>
+        <w:t>1</w:t>
+      </w:r>
+      <w:r>
+        <w:rPr>
+          <w:rFonts w:ascii="Times New Roman" w:eastAsia="Batang" w:hAnsi="Times New Roman"/>
+          <w:bCs/>
+          <w:i/>
+          <w:color w:val="000000"/>
+          <w:sz w:val="20"/>
+          <w:szCs w:val="20"/>
+        </w:rPr>
+        <w:t xml:space="preserve"> – </w:t>
+      </w:r>
+      <w:r>
+        <w:rPr>
+          <w:rFonts w:ascii="Times New Roman" w:eastAsia="Batang" w:hAnsi="Times New Roman"/>
+          <w:bCs/>
+          <w:i/>
+          <w:color w:val="000000"/>
+          <w:sz w:val="20"/>
+          <w:szCs w:val="20"/>
+        </w:rPr>
+        <w:t>December</w:t>
+      </w:r>
+      <w:r>
+        <w:rPr>
+          <w:rFonts w:ascii="Times New Roman" w:eastAsia="Batang" w:hAnsi="Times New Roman"/>
+          <w:bCs/>
+          <w:i/>
+          <w:color w:val="000000"/>
+          <w:sz w:val="20"/>
+          <w:szCs w:val="20"/>
+        </w:rPr>
+        <w:t xml:space="preserve"> 2021</w:t>
+      </w:r>
+    </w:p>
+    <w:p>
+      <w:pPr>
+        <w:pStyle w:val="NoSpacing"/>
+        <w:tabs>
+          <w:tab w:val="right" w:pos="10080"/>
+        </w:tabs>
+        <w:rPr>
+          <w:rFonts w:ascii="Times New Roman" w:eastAsia="Batang" w:hAnsi="Times New Roman"/>
+          <w:b/>
+          <w:color w:val="000000"/>
+          <w:sz w:val="2"/>
+          <w:szCs w:val="2"/>
+        </w:rPr>
+      </w:pPr>
+    </w:p>
+    <w:p>
+      <w:pPr>
+        <w:pStyle w:val="NoSpacing"/>
+        <w:tabs>
+          <w:tab w:val="right" w:pos="10080"/>
+        </w:tabs>
+        <w:rPr>
+          <w:rFonts w:ascii="Times New Roman" w:eastAsia="Batang" w:hAnsi="Times New Roman"/>
+          <w:b/>
+          <w:iCs/>
+          <w:color w:val="000000"/>
+          <w:sz w:val="20"/>
+          <w:szCs w:val="20"/>
+        </w:rPr>
+      </w:pPr>
+      <w:r>
+        <w:rPr>
+          <w:rFonts w:ascii="Times New Roman" w:eastAsia="Batang" w:hAnsi="Times New Roman"/>
+          <w:b/>
+          <w:color w:val="000000"/>
+          <w:sz w:val="20"/>
+          <w:szCs w:val="20"/>
+        </w:rPr>
+        <w:t>Independent Study</w:t>
+      </w:r>
+      <w:r>
+        <w:rPr>
+          <w:rFonts w:ascii="Times New Roman" w:eastAsia="Batang" w:hAnsi="Times New Roman"/>
+          <w:b/>
+          <w:color w:val="000000"/>
+          <w:sz w:val="20"/>
+          <w:szCs w:val="20"/>
+        </w:rPr>
+        <w:t xml:space="preserve"> — </w:t>
+      </w:r>
+      <w:r>
+        <w:rPr>
+          <w:rFonts w:ascii="Times New Roman" w:eastAsia="Batang" w:hAnsi="Times New Roman"/>
+          <w:b/>
+          <w:color w:val="000000"/>
+          <w:sz w:val="20"/>
+          <w:szCs w:val="20"/>
+        </w:rPr>
+        <w:t>Zero-Shot Learning</w:t>
       </w:r>
     </w:p>
     <w:p>
@@ -3411,302 +3806,67 @@
       </w:pPr>
       <w:r>
         <w:rPr>
-          <w:rFonts w:eastAsia="Batang"/>
-          <w:bCs/>
-          <w:color w:val="000000"/>
-          <w:sz w:val="20"/>
-          <w:szCs w:val="20"/>
-        </w:rPr>
-        <w:t>Analyzed</w:t>
-      </w:r>
-      <w:r>
-        <w:rPr>
-          <w:rFonts w:eastAsia="Batang"/>
-          <w:bCs/>
-          <w:color w:val="000000"/>
-          <w:sz w:val="20"/>
-          <w:szCs w:val="20"/>
-        </w:rPr>
-        <w:t xml:space="preserve"> and </w:t>
-      </w:r>
-      <w:r>
-        <w:rPr>
-          <w:rFonts w:eastAsia="Batang"/>
-          <w:bCs/>
-          <w:color w:val="000000"/>
-          <w:sz w:val="20"/>
-          <w:szCs w:val="20"/>
-        </w:rPr>
-        <w:t>implemented</w:t>
-      </w:r>
-      <w:r>
-        <w:rPr>
-          <w:rFonts w:eastAsia="Batang"/>
-          <w:bCs/>
-          <w:color w:val="000000"/>
-          <w:sz w:val="20"/>
-          <w:szCs w:val="20"/>
-        </w:rPr>
-        <w:t xml:space="preserve"> </w:t>
-      </w:r>
-      <w:r>
-        <w:rPr>
-          <w:rFonts w:eastAsia="Batang"/>
-          <w:bCs/>
-          <w:color w:val="000000"/>
-          <w:sz w:val="20"/>
-          <w:szCs w:val="20"/>
-        </w:rPr>
-        <w:t xml:space="preserve">ZSL dependency of said architecture with semantically meaningful </w:t>
-      </w:r>
-      <w:r>
-        <w:rPr>
-          <w:rFonts w:eastAsia="Batang"/>
-          <w:bCs/>
-          <w:color w:val="000000"/>
-          <w:sz w:val="20"/>
-          <w:szCs w:val="20"/>
-        </w:rPr>
-        <w:t>latent space</w:t>
-      </w:r>
-      <w:r>
-        <w:rPr>
-          <w:rFonts w:eastAsia="Batang"/>
-          <w:bCs/>
-          <w:color w:val="000000"/>
-          <w:sz w:val="20"/>
-          <w:szCs w:val="20"/>
-        </w:rPr>
-        <w:t xml:space="preserve"> autoencoder.</w:t>
-      </w:r>
-    </w:p>
-    <w:p>
-      <w:pPr>
-        <w:pStyle w:val="NormalWeb"/>
-        <w:spacing w:before="0" w:beforeAutospacing="0" w:after="0" w:afterAutospacing="0"/>
-        <w:textAlignment w:val="baseline"/>
-        <w:rPr>
-          <w:rFonts w:eastAsia="Batang"/>
-          <w:b/>
-          <w:color w:val="000000"/>
-          <w:sz w:val="20"/>
-          <w:szCs w:val="20"/>
-        </w:rPr>
-      </w:pPr>
-    </w:p>
-    <w:p>
-      <w:pPr>
-        <w:pStyle w:val="NoSpacing"/>
-        <w:tabs>
-          <w:tab w:val="right" w:pos="10080"/>
-        </w:tabs>
-        <w:rPr>
-          <w:rFonts w:ascii="Times New Roman" w:eastAsia="Batang" w:hAnsi="Times New Roman"/>
-          <w:bCs/>
-          <w:color w:val="000000"/>
-          <w:sz w:val="20"/>
-          <w:szCs w:val="20"/>
-        </w:rPr>
-      </w:pPr>
-      <w:r>
-        <w:rPr>
-          <w:rFonts w:ascii="Times New Roman" w:eastAsia="Batang" w:hAnsi="Times New Roman"/>
-          <w:b/>
-          <w:color w:val="000000"/>
-          <w:sz w:val="20"/>
-          <w:szCs w:val="20"/>
-        </w:rPr>
-        <w:t>North Carolina State University ECE Department</w:t>
-      </w:r>
-      <w:r>
-        <w:rPr>
-          <w:rFonts w:ascii="Times New Roman" w:eastAsia="Batang" w:hAnsi="Times New Roman"/>
-          <w:b/>
-          <w:color w:val="000000"/>
-          <w:sz w:val="20"/>
-          <w:szCs w:val="20"/>
-        </w:rPr>
-        <w:tab/>
-      </w:r>
-      <w:r>
-        <w:rPr>
-          <w:rFonts w:ascii="Times New Roman" w:eastAsia="Batang" w:hAnsi="Times New Roman"/>
-          <w:color w:val="000000"/>
-          <w:sz w:val="20"/>
-          <w:szCs w:val="20"/>
-        </w:rPr>
-        <w:t>Raleigh</w:t>
-      </w:r>
-      <w:r>
-        <w:rPr>
-          <w:rFonts w:ascii="Times New Roman" w:eastAsia="Batang" w:hAnsi="Times New Roman"/>
-          <w:color w:val="000000"/>
-          <w:sz w:val="20"/>
-          <w:szCs w:val="20"/>
-        </w:rPr>
-        <w:t>, North Carolina</w:t>
-      </w:r>
-    </w:p>
-    <w:p>
-      <w:pPr>
-        <w:pStyle w:val="NoSpacing"/>
-        <w:tabs>
-          <w:tab w:val="right" w:pos="10080"/>
-        </w:tabs>
-        <w:rPr>
-          <w:rFonts w:ascii="Times New Roman" w:eastAsia="Batang" w:hAnsi="Times New Roman"/>
-          <w:bCs/>
-          <w:i/>
-          <w:iCs/>
-          <w:color w:val="000000"/>
-          <w:sz w:val="20"/>
-          <w:szCs w:val="20"/>
-        </w:rPr>
-      </w:pPr>
-      <w:r>
-        <w:rPr>
-          <w:rFonts w:ascii="Times New Roman" w:eastAsia="Batang" w:hAnsi="Times New Roman"/>
-          <w:bCs/>
-          <w:i/>
-          <w:iCs/>
-          <w:color w:val="000000"/>
-          <w:sz w:val="20"/>
-          <w:szCs w:val="20"/>
-        </w:rPr>
-        <w:t xml:space="preserve">Advisor(s) </w:t>
-      </w:r>
-      <w:r>
-        <w:rPr>
-          <w:rFonts w:ascii="Times New Roman" w:eastAsia="Batang" w:hAnsi="Times New Roman"/>
-          <w:bCs/>
-          <w:color w:val="000000"/>
-          <w:sz w:val="20"/>
-          <w:szCs w:val="20"/>
-        </w:rPr>
-        <w:t>— Dr. Rachana Gupta, Jeremy Edmonson</w:t>
-      </w:r>
-      <w:r>
-        <w:rPr>
-          <w:rFonts w:ascii="Times New Roman" w:eastAsia="Batang" w:hAnsi="Times New Roman"/>
-          <w:bCs/>
-          <w:color w:val="000000"/>
-          <w:sz w:val="20"/>
-          <w:szCs w:val="20"/>
-        </w:rPr>
-        <w:tab/>
-      </w:r>
-      <w:r>
-        <w:rPr>
-          <w:rFonts w:ascii="Times New Roman" w:eastAsia="Batang" w:hAnsi="Times New Roman"/>
-          <w:bCs/>
-          <w:i/>
-          <w:color w:val="000000"/>
-          <w:sz w:val="20"/>
-          <w:szCs w:val="20"/>
-        </w:rPr>
-        <w:t>August</w:t>
-      </w:r>
-      <w:r>
-        <w:rPr>
-          <w:rFonts w:ascii="Times New Roman" w:eastAsia="Batang" w:hAnsi="Times New Roman"/>
-          <w:bCs/>
-          <w:i/>
-          <w:color w:val="000000"/>
-          <w:sz w:val="20"/>
-          <w:szCs w:val="20"/>
-        </w:rPr>
-        <w:t xml:space="preserve"> 20</w:t>
-      </w:r>
-      <w:r>
-        <w:rPr>
-          <w:rFonts w:ascii="Times New Roman" w:eastAsia="Batang" w:hAnsi="Times New Roman"/>
-          <w:bCs/>
-          <w:i/>
-          <w:color w:val="000000"/>
-          <w:sz w:val="20"/>
-          <w:szCs w:val="20"/>
-        </w:rPr>
-        <w:t>21</w:t>
-      </w:r>
-      <w:r>
-        <w:rPr>
-          <w:rFonts w:ascii="Times New Roman" w:eastAsia="Batang" w:hAnsi="Times New Roman"/>
-          <w:bCs/>
-          <w:i/>
-          <w:color w:val="000000"/>
-          <w:sz w:val="20"/>
-          <w:szCs w:val="20"/>
-        </w:rPr>
-        <w:t xml:space="preserve"> – </w:t>
-      </w:r>
-      <w:r>
-        <w:rPr>
-          <w:rFonts w:ascii="Times New Roman" w:eastAsia="Batang" w:hAnsi="Times New Roman"/>
-          <w:bCs/>
-          <w:i/>
-          <w:color w:val="000000"/>
-          <w:sz w:val="20"/>
-          <w:szCs w:val="20"/>
-        </w:rPr>
-        <w:t>December</w:t>
-      </w:r>
-      <w:r>
-        <w:rPr>
-          <w:rFonts w:ascii="Times New Roman" w:eastAsia="Batang" w:hAnsi="Times New Roman"/>
-          <w:bCs/>
-          <w:i/>
-          <w:color w:val="000000"/>
-          <w:sz w:val="20"/>
-          <w:szCs w:val="20"/>
-        </w:rPr>
-        <w:t xml:space="preserve"> 20</w:t>
-      </w:r>
-      <w:r>
-        <w:rPr>
-          <w:rFonts w:ascii="Times New Roman" w:eastAsia="Batang" w:hAnsi="Times New Roman"/>
-          <w:bCs/>
-          <w:i/>
-          <w:color w:val="000000"/>
-          <w:sz w:val="20"/>
-          <w:szCs w:val="20"/>
-        </w:rPr>
-        <w:t>21</w:t>
-      </w:r>
-    </w:p>
-    <w:p>
-      <w:pPr>
-        <w:pStyle w:val="NormalWeb"/>
-        <w:spacing w:before="0" w:beforeAutospacing="0" w:after="0" w:afterAutospacing="0"/>
-        <w:textAlignment w:val="baseline"/>
-        <w:rPr>
-          <w:color w:val="000000"/>
-          <w:sz w:val="2"/>
-          <w:szCs w:val="2"/>
-        </w:rPr>
-      </w:pPr>
-    </w:p>
-    <w:p>
-      <w:pPr>
-        <w:pStyle w:val="NormalWeb"/>
-        <w:spacing w:before="0" w:beforeAutospacing="0" w:after="0" w:afterAutospacing="0"/>
-        <w:textAlignment w:val="baseline"/>
-        <w:rPr>
-          <w:b/>
-          <w:bCs/>
-          <w:color w:val="000000"/>
-          <w:sz w:val="20"/>
-          <w:szCs w:val="20"/>
-        </w:rPr>
-      </w:pPr>
-      <w:r>
-        <w:rPr>
-          <w:b/>
-          <w:bCs/>
-          <w:color w:val="000000"/>
-          <w:sz w:val="20"/>
-          <w:szCs w:val="20"/>
-        </w:rPr>
-        <w:t>Senior Design Lab TA — Troxler Design Center</w:t>
+          <w:color w:val="000000"/>
+          <w:sz w:val="20"/>
+          <w:szCs w:val="20"/>
+        </w:rPr>
+        <w:t xml:space="preserve">Proposed </w:t>
+      </w:r>
+      <w:r>
+        <w:rPr>
+          <w:color w:val="000000"/>
+          <w:sz w:val="20"/>
+          <w:szCs w:val="20"/>
+        </w:rPr>
+        <w:t xml:space="preserve">a </w:t>
+      </w:r>
+      <w:r>
+        <w:rPr>
+          <w:color w:val="000000"/>
+          <w:sz w:val="20"/>
+          <w:szCs w:val="20"/>
+        </w:rPr>
+        <w:t>novel</w:t>
+      </w:r>
+      <w:r>
+        <w:rPr>
+          <w:color w:val="000000"/>
+          <w:sz w:val="20"/>
+          <w:szCs w:val="20"/>
+        </w:rPr>
+        <w:t>, dynamic</w:t>
+      </w:r>
+      <w:r>
+        <w:rPr>
+          <w:color w:val="000000"/>
+          <w:sz w:val="20"/>
+          <w:szCs w:val="20"/>
+        </w:rPr>
+        <w:t xml:space="preserve"> deep</w:t>
+      </w:r>
+      <w:r>
+        <w:rPr>
+          <w:color w:val="000000"/>
+          <w:sz w:val="20"/>
+          <w:szCs w:val="20"/>
+        </w:rPr>
+        <w:t>-</w:t>
+      </w:r>
+      <w:r>
+        <w:rPr>
+          <w:color w:val="000000"/>
+          <w:sz w:val="20"/>
+          <w:szCs w:val="20"/>
+        </w:rPr>
+        <w:t>learning architecture for few-shot learning classification tasks</w:t>
+      </w:r>
+      <w:r>
+        <w:rPr>
+          <w:color w:val="000000"/>
+          <w:sz w:val="20"/>
+          <w:szCs w:val="20"/>
+        </w:rPr>
+        <w:t xml:space="preserve"> using feature vectors.</w:t>
       </w:r>
     </w:p>
     <w:p>
@@ -3719,34 +3879,311 @@
         <w:spacing w:before="0" w:beforeAutospacing="0" w:after="0" w:afterAutospacing="0"/>
         <w:textAlignment w:val="baseline"/>
         <w:rPr>
-          <w:color w:val="000000"/>
-          <w:sz w:val="20"/>
-          <w:szCs w:val="20"/>
-        </w:rPr>
-      </w:pPr>
-      <w:r>
-        <w:rPr>
-          <w:color w:val="000000"/>
-          <w:sz w:val="20"/>
-          <w:szCs w:val="20"/>
-        </w:rPr>
-        <w:t>Aided, informed, and serviced students with their senior capstone design project as well as related electronic equipment, component</w:t>
-      </w:r>
-      <w:r>
-        <w:rPr>
-          <w:color w:val="000000"/>
-          <w:sz w:val="20"/>
-          <w:szCs w:val="20"/>
-        </w:rPr>
-        <w:t>s</w:t>
-      </w:r>
-      <w:r>
-        <w:rPr>
-          <w:color w:val="000000"/>
-          <w:sz w:val="20"/>
-          <w:szCs w:val="20"/>
-        </w:rPr>
-        <w:t>, and tools. Worked in junction with NCSU’s ECE Department for lab recommendations &amp; renovations</w:t>
+          <w:rFonts w:eastAsia="Batang"/>
+          <w:b/>
+          <w:color w:val="000000"/>
+          <w:sz w:val="20"/>
+          <w:szCs w:val="20"/>
+        </w:rPr>
+      </w:pPr>
+      <w:r>
+        <w:rPr>
+          <w:rFonts w:eastAsia="Batang"/>
+          <w:bCs/>
+          <w:color w:val="000000"/>
+          <w:sz w:val="20"/>
+          <w:szCs w:val="20"/>
+        </w:rPr>
+        <w:t>Analyzed</w:t>
+      </w:r>
+      <w:r>
+        <w:rPr>
+          <w:rFonts w:eastAsia="Batang"/>
+          <w:bCs/>
+          <w:color w:val="000000"/>
+          <w:sz w:val="20"/>
+          <w:szCs w:val="20"/>
+        </w:rPr>
+        <w:t xml:space="preserve"> and </w:t>
+      </w:r>
+      <w:r>
+        <w:rPr>
+          <w:rFonts w:eastAsia="Batang"/>
+          <w:bCs/>
+          <w:color w:val="000000"/>
+          <w:sz w:val="20"/>
+          <w:szCs w:val="20"/>
+        </w:rPr>
+        <w:t>implemented</w:t>
+      </w:r>
+      <w:r>
+        <w:rPr>
+          <w:rFonts w:eastAsia="Batang"/>
+          <w:bCs/>
+          <w:color w:val="000000"/>
+          <w:sz w:val="20"/>
+          <w:szCs w:val="20"/>
+        </w:rPr>
+        <w:t xml:space="preserve"> </w:t>
+      </w:r>
+      <w:r>
+        <w:rPr>
+          <w:rFonts w:eastAsia="Batang"/>
+          <w:bCs/>
+          <w:color w:val="000000"/>
+          <w:sz w:val="20"/>
+          <w:szCs w:val="20"/>
+        </w:rPr>
+        <w:t xml:space="preserve">ZSL dependency of said architecture with semantically meaningful </w:t>
+      </w:r>
+      <w:r>
+        <w:rPr>
+          <w:rFonts w:eastAsia="Batang"/>
+          <w:bCs/>
+          <w:color w:val="000000"/>
+          <w:sz w:val="20"/>
+          <w:szCs w:val="20"/>
+        </w:rPr>
+        <w:t>latent space</w:t>
+      </w:r>
+      <w:r>
+        <w:rPr>
+          <w:rFonts w:eastAsia="Batang"/>
+          <w:bCs/>
+          <w:color w:val="000000"/>
+          <w:sz w:val="20"/>
+          <w:szCs w:val="20"/>
+        </w:rPr>
+        <w:t xml:space="preserve"> autoencoder.</w:t>
+      </w:r>
+    </w:p>
+    <w:p>
+      <w:pPr>
+        <w:pStyle w:val="NormalWeb"/>
+        <w:spacing w:before="0" w:beforeAutospacing="0" w:after="0" w:afterAutospacing="0"/>
+        <w:textAlignment w:val="baseline"/>
+        <w:rPr>
+          <w:rFonts w:eastAsia="Batang"/>
+          <w:b/>
+          <w:color w:val="000000"/>
+          <w:sz w:val="20"/>
+          <w:szCs w:val="20"/>
+        </w:rPr>
+      </w:pPr>
+    </w:p>
+    <w:p>
+      <w:pPr>
+        <w:pStyle w:val="NoSpacing"/>
+        <w:tabs>
+          <w:tab w:val="right" w:pos="10080"/>
+        </w:tabs>
+        <w:rPr>
+          <w:rFonts w:ascii="Times New Roman" w:eastAsia="Batang" w:hAnsi="Times New Roman"/>
+          <w:bCs/>
+          <w:color w:val="000000"/>
+          <w:sz w:val="20"/>
+          <w:szCs w:val="20"/>
+        </w:rPr>
+      </w:pPr>
+      <w:r>
+        <w:rPr>
+          <w:rFonts w:ascii="Times New Roman" w:eastAsia="Batang" w:hAnsi="Times New Roman"/>
+          <w:b/>
+          <w:color w:val="000000"/>
+          <w:sz w:val="20"/>
+          <w:szCs w:val="20"/>
+        </w:rPr>
+        <w:t>North Carolina State University ECE Department</w:t>
+      </w:r>
+      <w:r>
+        <w:rPr>
+          <w:rFonts w:ascii="Times New Roman" w:eastAsia="Batang" w:hAnsi="Times New Roman"/>
+          <w:b/>
+          <w:color w:val="000000"/>
+          <w:sz w:val="20"/>
+          <w:szCs w:val="20"/>
+        </w:rPr>
+        <w:tab/>
+      </w:r>
+      <w:r>
+        <w:rPr>
+          <w:rFonts w:ascii="Times New Roman" w:eastAsia="Batang" w:hAnsi="Times New Roman"/>
+          <w:color w:val="000000"/>
+          <w:sz w:val="20"/>
+          <w:szCs w:val="20"/>
+        </w:rPr>
+        <w:t>Raleigh</w:t>
+      </w:r>
+      <w:r>
+        <w:rPr>
+          <w:rFonts w:ascii="Times New Roman" w:eastAsia="Batang" w:hAnsi="Times New Roman"/>
+          <w:color w:val="000000"/>
+          <w:sz w:val="20"/>
+          <w:szCs w:val="20"/>
+        </w:rPr>
+        <w:t>, North Carolina</w:t>
+      </w:r>
+    </w:p>
+    <w:p>
+      <w:pPr>
+        <w:pStyle w:val="NoSpacing"/>
+        <w:tabs>
+          <w:tab w:val="right" w:pos="10080"/>
+        </w:tabs>
+        <w:rPr>
+          <w:rFonts w:ascii="Times New Roman" w:eastAsia="Batang" w:hAnsi="Times New Roman"/>
+          <w:bCs/>
+          <w:i/>
+          <w:iCs/>
+          <w:color w:val="000000"/>
+          <w:sz w:val="20"/>
+          <w:szCs w:val="20"/>
+        </w:rPr>
+      </w:pPr>
+      <w:r>
+        <w:rPr>
+          <w:rFonts w:ascii="Times New Roman" w:eastAsia="Batang" w:hAnsi="Times New Roman"/>
+          <w:bCs/>
+          <w:i/>
+          <w:iCs/>
+          <w:color w:val="000000"/>
+          <w:sz w:val="20"/>
+          <w:szCs w:val="20"/>
+        </w:rPr>
+        <w:t xml:space="preserve">Advisor(s) </w:t>
+      </w:r>
+      <w:r>
+        <w:rPr>
+          <w:rFonts w:ascii="Times New Roman" w:eastAsia="Batang" w:hAnsi="Times New Roman"/>
+          <w:bCs/>
+          <w:color w:val="000000"/>
+          <w:sz w:val="20"/>
+          <w:szCs w:val="20"/>
+        </w:rPr>
+        <w:t>— Dr. Rachana Gupta, Jeremy Edmonson</w:t>
+      </w:r>
+      <w:r>
+        <w:rPr>
+          <w:rFonts w:ascii="Times New Roman" w:eastAsia="Batang" w:hAnsi="Times New Roman"/>
+          <w:bCs/>
+          <w:color w:val="000000"/>
+          <w:sz w:val="20"/>
+          <w:szCs w:val="20"/>
+        </w:rPr>
+        <w:tab/>
+      </w:r>
+      <w:r>
+        <w:rPr>
+          <w:rFonts w:ascii="Times New Roman" w:eastAsia="Batang" w:hAnsi="Times New Roman"/>
+          <w:bCs/>
+          <w:i/>
+          <w:color w:val="000000"/>
+          <w:sz w:val="20"/>
+          <w:szCs w:val="20"/>
+        </w:rPr>
+        <w:t>August</w:t>
+      </w:r>
+      <w:r>
+        <w:rPr>
+          <w:rFonts w:ascii="Times New Roman" w:eastAsia="Batang" w:hAnsi="Times New Roman"/>
+          <w:bCs/>
+          <w:i/>
+          <w:color w:val="000000"/>
+          <w:sz w:val="20"/>
+          <w:szCs w:val="20"/>
+        </w:rPr>
+        <w:t xml:space="preserve"> 20</w:t>
+      </w:r>
+      <w:r>
+        <w:rPr>
+          <w:rFonts w:ascii="Times New Roman" w:eastAsia="Batang" w:hAnsi="Times New Roman"/>
+          <w:bCs/>
+          <w:i/>
+          <w:color w:val="000000"/>
+          <w:sz w:val="20"/>
+          <w:szCs w:val="20"/>
+        </w:rPr>
+        <w:t>21</w:t>
+      </w:r>
+      <w:r>
+        <w:rPr>
+          <w:rFonts w:ascii="Times New Roman" w:eastAsia="Batang" w:hAnsi="Times New Roman"/>
+          <w:bCs/>
+          <w:i/>
+          <w:color w:val="000000"/>
+          <w:sz w:val="20"/>
+          <w:szCs w:val="20"/>
+        </w:rPr>
+        <w:t xml:space="preserve"> – </w:t>
+      </w:r>
+      <w:r>
+        <w:rPr>
+          <w:rFonts w:ascii="Times New Roman" w:eastAsia="Batang" w:hAnsi="Times New Roman"/>
+          <w:bCs/>
+          <w:i/>
+          <w:color w:val="000000"/>
+          <w:sz w:val="20"/>
+          <w:szCs w:val="20"/>
+        </w:rPr>
+        <w:t>December</w:t>
+      </w:r>
+      <w:r>
+        <w:rPr>
+          <w:rFonts w:ascii="Times New Roman" w:eastAsia="Batang" w:hAnsi="Times New Roman"/>
+          <w:bCs/>
+          <w:i/>
+          <w:color w:val="000000"/>
+          <w:sz w:val="20"/>
+          <w:szCs w:val="20"/>
+        </w:rPr>
+        <w:t xml:space="preserve"> 20</w:t>
+      </w:r>
+      <w:r>
+        <w:rPr>
+          <w:rFonts w:ascii="Times New Roman" w:eastAsia="Batang" w:hAnsi="Times New Roman"/>
+          <w:bCs/>
+          <w:i/>
+          <w:color w:val="000000"/>
+          <w:sz w:val="20"/>
+          <w:szCs w:val="20"/>
+        </w:rPr>
+        <w:t>21</w:t>
+      </w:r>
+    </w:p>
+    <w:p>
+      <w:pPr>
+        <w:pStyle w:val="NormalWeb"/>
+        <w:spacing w:before="0" w:beforeAutospacing="0" w:after="0" w:afterAutospacing="0"/>
+        <w:textAlignment w:val="baseline"/>
+        <w:rPr>
+          <w:color w:val="000000"/>
+          <w:sz w:val="2"/>
+          <w:szCs w:val="2"/>
+        </w:rPr>
+      </w:pPr>
+    </w:p>
+    <w:p>
+      <w:pPr>
+        <w:pStyle w:val="NormalWeb"/>
+        <w:spacing w:before="0" w:beforeAutospacing="0" w:after="0" w:afterAutospacing="0"/>
+        <w:textAlignment w:val="baseline"/>
+        <w:rPr>
+          <w:b/>
+          <w:bCs/>
+          <w:color w:val="000000"/>
+          <w:sz w:val="20"/>
+          <w:szCs w:val="20"/>
+        </w:rPr>
+      </w:pPr>
+      <w:r>
+        <w:rPr>
+          <w:b/>
+          <w:bCs/>
+          <w:color w:val="000000"/>
+          <w:sz w:val="20"/>
+          <w:szCs w:val="20"/>
+        </w:rPr>
+        <w:t>Senior Design Lab TA — Troxler Design Center</w:t>
       </w:r>
     </w:p>
     <w:p>
@@ -3770,275 +4207,23 @@
           <w:sz w:val="20"/>
           <w:szCs w:val="20"/>
         </w:rPr>
-        <w:t>Responsible for tens of thousands of dollars’ worth of laboratory equipment and upkeep of NCSU Troxler Design Center</w:t>
-      </w:r>
-    </w:p>
-    <w:p>
-      <w:pPr>
-        <w:pStyle w:val="NormalWeb"/>
-        <w:spacing w:before="0" w:beforeAutospacing="0" w:after="0" w:afterAutospacing="0"/>
-        <w:textAlignment w:val="baseline"/>
-        <w:rPr>
-          <w:rFonts w:eastAsia="Batang"/>
-          <w:b/>
-          <w:color w:val="000000"/>
-          <w:sz w:val="20"/>
-          <w:szCs w:val="20"/>
-        </w:rPr>
-      </w:pPr>
-    </w:p>
-    <w:p>
-      <w:pPr>
-        <w:pStyle w:val="NoSpacing"/>
-        <w:tabs>
-          <w:tab w:val="right" w:pos="10080"/>
-        </w:tabs>
-        <w:rPr>
-          <w:rFonts w:ascii="Times New Roman" w:eastAsia="Batang" w:hAnsi="Times New Roman"/>
-          <w:bCs/>
-          <w:color w:val="000000"/>
-          <w:sz w:val="20"/>
-          <w:szCs w:val="20"/>
-        </w:rPr>
-      </w:pPr>
-      <w:r>
-        <w:rPr>
-          <w:rFonts w:ascii="Times New Roman" w:eastAsia="Batang" w:hAnsi="Times New Roman"/>
-          <w:b/>
-          <w:color w:val="000000"/>
-          <w:sz w:val="20"/>
-          <w:szCs w:val="20"/>
-        </w:rPr>
-        <w:t>North Carolina State University, U.S. Army Research Office</w:t>
-      </w:r>
-      <w:r>
-        <w:rPr>
-          <w:rFonts w:ascii="Times New Roman" w:eastAsia="Batang" w:hAnsi="Times New Roman"/>
-          <w:b/>
-          <w:color w:val="000000"/>
-          <w:sz w:val="20"/>
-          <w:szCs w:val="20"/>
-        </w:rPr>
-        <w:tab/>
-      </w:r>
-      <w:r>
-        <w:rPr>
-          <w:rFonts w:ascii="Times New Roman" w:eastAsia="Batang" w:hAnsi="Times New Roman"/>
-          <w:color w:val="000000"/>
-          <w:sz w:val="20"/>
-          <w:szCs w:val="20"/>
-        </w:rPr>
-        <w:t>Raleigh</w:t>
-      </w:r>
-      <w:r>
-        <w:rPr>
-          <w:rFonts w:ascii="Times New Roman" w:eastAsia="Batang" w:hAnsi="Times New Roman"/>
-          <w:color w:val="000000"/>
-          <w:sz w:val="20"/>
-          <w:szCs w:val="20"/>
-        </w:rPr>
-        <w:t xml:space="preserve">, </w:t>
-      </w:r>
-      <w:r>
-        <w:rPr>
-          <w:rFonts w:ascii="Times New Roman" w:eastAsia="Batang" w:hAnsi="Times New Roman"/>
-          <w:color w:val="000000"/>
-          <w:sz w:val="20"/>
-          <w:szCs w:val="20"/>
-        </w:rPr>
-        <w:t>North Carolina</w:t>
-      </w:r>
-    </w:p>
-    <w:p>
-      <w:pPr>
-        <w:pStyle w:val="NoSpacing"/>
-        <w:tabs>
-          <w:tab w:val="right" w:pos="10080"/>
-        </w:tabs>
-        <w:rPr>
-          <w:rFonts w:ascii="Times New Roman" w:eastAsia="Batang" w:hAnsi="Times New Roman"/>
-          <w:bCs/>
-          <w:i/>
-          <w:color w:val="000000"/>
-          <w:sz w:val="20"/>
-          <w:szCs w:val="20"/>
-        </w:rPr>
-      </w:pPr>
-      <w:r>
-        <w:rPr>
-          <w:rFonts w:ascii="Times New Roman" w:eastAsia="Batang" w:hAnsi="Times New Roman"/>
-          <w:bCs/>
-          <w:i/>
-          <w:iCs/>
-          <w:color w:val="000000"/>
-          <w:sz w:val="20"/>
-          <w:szCs w:val="20"/>
-        </w:rPr>
-        <w:t>Advisor(s)</w:t>
-      </w:r>
-      <w:r>
-        <w:rPr>
-          <w:rFonts w:ascii="Times New Roman" w:eastAsia="Batang" w:hAnsi="Times New Roman"/>
-          <w:bCs/>
-          <w:color w:val="000000"/>
-          <w:sz w:val="20"/>
-          <w:szCs w:val="20"/>
-        </w:rPr>
-        <w:t xml:space="preserve"> — </w:t>
-      </w:r>
-      <w:r>
-        <w:rPr>
-          <w:rFonts w:ascii="Times New Roman" w:eastAsia="Batang" w:hAnsi="Times New Roman"/>
-          <w:bCs/>
-          <w:color w:val="000000"/>
-          <w:sz w:val="20"/>
-          <w:szCs w:val="20"/>
-        </w:rPr>
-        <w:t xml:space="preserve">Dr. Skip Scheifele, </w:t>
-      </w:r>
-      <w:r>
-        <w:rPr>
-          <w:rFonts w:ascii="Times New Roman" w:eastAsia="Batang" w:hAnsi="Times New Roman"/>
-          <w:bCs/>
-          <w:color w:val="000000"/>
-          <w:sz w:val="20"/>
-          <w:szCs w:val="20"/>
-        </w:rPr>
-        <w:t>Dr. Rachana Gupta</w:t>
-      </w:r>
-      <w:r>
-        <w:rPr>
-          <w:rFonts w:ascii="Times New Roman" w:eastAsia="Batang" w:hAnsi="Times New Roman"/>
-          <w:bCs/>
-          <w:color w:val="000000"/>
-          <w:sz w:val="20"/>
-          <w:szCs w:val="20"/>
-        </w:rPr>
-        <w:t>,</w:t>
-      </w:r>
-      <w:r>
-        <w:rPr>
-          <w:rFonts w:ascii="Times New Roman" w:eastAsia="Batang" w:hAnsi="Times New Roman"/>
-          <w:bCs/>
-          <w:color w:val="000000"/>
-          <w:sz w:val="20"/>
-          <w:szCs w:val="20"/>
-        </w:rPr>
-        <w:t xml:space="preserve"> </w:t>
-      </w:r>
-      <w:r>
-        <w:rPr>
-          <w:rFonts w:ascii="Times New Roman" w:eastAsia="Batang" w:hAnsi="Times New Roman"/>
-          <w:bCs/>
-          <w:color w:val="000000"/>
-          <w:sz w:val="20"/>
-          <w:szCs w:val="20"/>
-        </w:rPr>
-        <w:t xml:space="preserve">Dr. Shephard Pitts, </w:t>
-      </w:r>
-      <w:r>
-        <w:rPr>
-          <w:rFonts w:ascii="Times New Roman" w:eastAsia="Batang" w:hAnsi="Times New Roman"/>
-          <w:bCs/>
-          <w:color w:val="000000"/>
-          <w:sz w:val="20"/>
-          <w:szCs w:val="20"/>
-        </w:rPr>
-        <w:t>Paul Reid</w:t>
-      </w:r>
-      <w:r>
-        <w:rPr>
-          <w:rFonts w:ascii="Times New Roman" w:eastAsia="Batang" w:hAnsi="Times New Roman"/>
-          <w:bCs/>
-          <w:color w:val="000000"/>
-          <w:sz w:val="20"/>
-          <w:szCs w:val="20"/>
-        </w:rPr>
-        <w:tab/>
-      </w:r>
-      <w:r>
-        <w:rPr>
-          <w:rFonts w:ascii="Times New Roman" w:eastAsia="Batang" w:hAnsi="Times New Roman"/>
-          <w:bCs/>
-          <w:i/>
-          <w:color w:val="000000"/>
-          <w:sz w:val="20"/>
-          <w:szCs w:val="20"/>
-        </w:rPr>
-        <w:t>August</w:t>
-      </w:r>
-      <w:r>
-        <w:rPr>
-          <w:rFonts w:ascii="Times New Roman" w:eastAsia="Batang" w:hAnsi="Times New Roman"/>
-          <w:bCs/>
-          <w:i/>
-          <w:color w:val="000000"/>
-          <w:sz w:val="20"/>
-          <w:szCs w:val="20"/>
-        </w:rPr>
-        <w:t xml:space="preserve"> 2020 – </w:t>
-      </w:r>
-      <w:r>
-        <w:rPr>
-          <w:rFonts w:ascii="Times New Roman" w:eastAsia="Batang" w:hAnsi="Times New Roman"/>
-          <w:bCs/>
-          <w:i/>
-          <w:color w:val="000000"/>
-          <w:sz w:val="20"/>
-          <w:szCs w:val="20"/>
-        </w:rPr>
-        <w:t>May 2021</w:t>
-      </w:r>
-    </w:p>
-    <w:p>
-      <w:pPr>
-        <w:pStyle w:val="NoSpacing"/>
-        <w:tabs>
-          <w:tab w:val="right" w:pos="10080"/>
-        </w:tabs>
-        <w:rPr>
-          <w:rFonts w:ascii="Times New Roman" w:eastAsia="Batang" w:hAnsi="Times New Roman"/>
-          <w:b/>
-          <w:color w:val="000000"/>
-          <w:sz w:val="2"/>
-          <w:szCs w:val="2"/>
-        </w:rPr>
-      </w:pPr>
-    </w:p>
-    <w:p>
-      <w:pPr>
-        <w:pStyle w:val="NoSpacing"/>
-        <w:tabs>
-          <w:tab w:val="right" w:pos="10080"/>
-        </w:tabs>
-        <w:rPr>
-          <w:rFonts w:ascii="Times New Roman" w:eastAsia="Batang" w:hAnsi="Times New Roman"/>
-          <w:b/>
-          <w:iCs/>
-          <w:color w:val="000000"/>
-          <w:sz w:val="20"/>
-          <w:szCs w:val="20"/>
-        </w:rPr>
-      </w:pPr>
-      <w:r>
-        <w:rPr>
-          <w:rFonts w:ascii="Times New Roman" w:eastAsia="Batang" w:hAnsi="Times New Roman"/>
-          <w:b/>
-          <w:color w:val="000000"/>
-          <w:sz w:val="20"/>
-          <w:szCs w:val="20"/>
-        </w:rPr>
-        <w:t>Team Lead — Senior Capstone Project</w:t>
-      </w:r>
-      <w:r>
-        <w:rPr>
-          <w:rFonts w:ascii="Times New Roman" w:eastAsia="Batang" w:hAnsi="Times New Roman"/>
-          <w:b/>
-          <w:color w:val="000000"/>
-          <w:sz w:val="20"/>
-          <w:szCs w:val="20"/>
-        </w:rPr>
-        <w:t xml:space="preserve"> (VADER)</w:t>
+        <w:t>Aided, informed, and serviced students with their senior capstone design project as well as related electronic equipment, component</w:t>
+      </w:r>
+      <w:r>
+        <w:rPr>
+          <w:color w:val="000000"/>
+          <w:sz w:val="20"/>
+          <w:szCs w:val="20"/>
+        </w:rPr>
+        <w:t>s</w:t>
+      </w:r>
+      <w:r>
+        <w:rPr>
+          <w:color w:val="000000"/>
+          <w:sz w:val="20"/>
+          <w:szCs w:val="20"/>
+        </w:rPr>
+        <w:t>, and tools. Worked in junction with NCSU’s ECE Department for lab recommendations &amp; renovations</w:t>
       </w:r>
     </w:p>
     <w:p>
@@ -4062,18 +4247,156 @@
           <w:sz w:val="20"/>
           <w:szCs w:val="20"/>
         </w:rPr>
-        <w:t xml:space="preserve">Led a team of 5 in production of a directional acoustic device </w:t>
-      </w:r>
-      <w:r>
-        <w:rPr>
-          <w:color w:val="000000"/>
-          <w:sz w:val="20"/>
-          <w:szCs w:val="20"/>
-        </w:rPr>
-        <w:t>for</w:t>
-      </w:r>
-      <w:r>
-        <w:rPr>
+        <w:t>Responsible for tens of thousands of dollars’ worth of laboratory equipment and upkeep of NCSU Troxler Design Center</w:t>
+      </w:r>
+    </w:p>
+    <w:p>
+      <w:pPr>
+        <w:pStyle w:val="NormalWeb"/>
+        <w:spacing w:before="0" w:beforeAutospacing="0" w:after="0" w:afterAutospacing="0"/>
+        <w:textAlignment w:val="baseline"/>
+        <w:rPr>
+          <w:rFonts w:eastAsia="Batang"/>
+          <w:b/>
+          <w:color w:val="000000"/>
+          <w:sz w:val="20"/>
+          <w:szCs w:val="20"/>
+        </w:rPr>
+      </w:pPr>
+    </w:p>
+    <w:p>
+      <w:pPr>
+        <w:pStyle w:val="NoSpacing"/>
+        <w:tabs>
+          <w:tab w:val="right" w:pos="10080"/>
+        </w:tabs>
+        <w:rPr>
+          <w:rFonts w:ascii="Times New Roman" w:eastAsia="Batang" w:hAnsi="Times New Roman"/>
+          <w:bCs/>
+          <w:color w:val="000000"/>
+          <w:sz w:val="20"/>
+          <w:szCs w:val="20"/>
+        </w:rPr>
+      </w:pPr>
+      <w:r>
+        <w:rPr>
+          <w:rFonts w:ascii="Times New Roman" w:eastAsia="Batang" w:hAnsi="Times New Roman"/>
+          <w:b/>
+          <w:color w:val="000000"/>
+          <w:sz w:val="20"/>
+          <w:szCs w:val="20"/>
+        </w:rPr>
+        <w:t>North Carolina State University, U.S. Army Research Office</w:t>
+      </w:r>
+      <w:r>
+        <w:rPr>
+          <w:rFonts w:ascii="Times New Roman" w:eastAsia="Batang" w:hAnsi="Times New Roman"/>
+          <w:b/>
+          <w:color w:val="000000"/>
+          <w:sz w:val="20"/>
+          <w:szCs w:val="20"/>
+        </w:rPr>
+        <w:tab/>
+      </w:r>
+      <w:r>
+        <w:rPr>
+          <w:rFonts w:ascii="Times New Roman" w:eastAsia="Batang" w:hAnsi="Times New Roman"/>
+          <w:color w:val="000000"/>
+          <w:sz w:val="20"/>
+          <w:szCs w:val="20"/>
+        </w:rPr>
+        <w:t>Raleigh</w:t>
+      </w:r>
+      <w:r>
+        <w:rPr>
+          <w:rFonts w:ascii="Times New Roman" w:eastAsia="Batang" w:hAnsi="Times New Roman"/>
+          <w:color w:val="000000"/>
+          <w:sz w:val="20"/>
+          <w:szCs w:val="20"/>
+        </w:rPr>
+        <w:t xml:space="preserve">, </w:t>
+      </w:r>
+      <w:r>
+        <w:rPr>
+          <w:rFonts w:ascii="Times New Roman" w:eastAsia="Batang" w:hAnsi="Times New Roman"/>
+          <w:color w:val="000000"/>
+          <w:sz w:val="20"/>
+          <w:szCs w:val="20"/>
+        </w:rPr>
+        <w:t>North Carolina</w:t>
+      </w:r>
+    </w:p>
+    <w:p>
+      <w:pPr>
+        <w:pStyle w:val="NoSpacing"/>
+        <w:tabs>
+          <w:tab w:val="right" w:pos="10080"/>
+        </w:tabs>
+        <w:rPr>
+          <w:rFonts w:ascii="Times New Roman" w:eastAsia="Batang" w:hAnsi="Times New Roman"/>
+          <w:bCs/>
+          <w:i/>
+          <w:color w:val="000000"/>
+          <w:sz w:val="20"/>
+          <w:szCs w:val="20"/>
+        </w:rPr>
+      </w:pPr>
+      <w:r>
+        <w:rPr>
+          <w:rFonts w:ascii="Times New Roman" w:eastAsia="Batang" w:hAnsi="Times New Roman"/>
+          <w:bCs/>
+          <w:i/>
+          <w:iCs/>
+          <w:color w:val="000000"/>
+          <w:sz w:val="20"/>
+          <w:szCs w:val="20"/>
+        </w:rPr>
+        <w:t>Advisor(s)</w:t>
+      </w:r>
+      <w:r>
+        <w:rPr>
+          <w:rFonts w:ascii="Times New Roman" w:eastAsia="Batang" w:hAnsi="Times New Roman"/>
+          <w:bCs/>
+          <w:color w:val="000000"/>
+          <w:sz w:val="20"/>
+          <w:szCs w:val="20"/>
+        </w:rPr>
+        <w:t xml:space="preserve"> — </w:t>
+      </w:r>
+      <w:r>
+        <w:rPr>
+          <w:rFonts w:ascii="Times New Roman" w:eastAsia="Batang" w:hAnsi="Times New Roman"/>
+          <w:bCs/>
+          <w:color w:val="000000"/>
+          <w:sz w:val="20"/>
+          <w:szCs w:val="20"/>
+        </w:rPr>
+        <w:t xml:space="preserve">Dr. Skip Scheifele, </w:t>
+      </w:r>
+      <w:r>
+        <w:rPr>
+          <w:rFonts w:ascii="Times New Roman" w:eastAsia="Batang" w:hAnsi="Times New Roman"/>
+          <w:bCs/>
+          <w:color w:val="000000"/>
+          <w:sz w:val="20"/>
+          <w:szCs w:val="20"/>
+        </w:rPr>
+        <w:t>Dr. Rachana Gupta</w:t>
+      </w:r>
+      <w:r>
+        <w:rPr>
+          <w:rFonts w:ascii="Times New Roman" w:eastAsia="Batang" w:hAnsi="Times New Roman"/>
+          <w:bCs/>
+          <w:color w:val="000000"/>
+          <w:sz w:val="20"/>
+          <w:szCs w:val="20"/>
+        </w:rPr>
+        <w:t>,</w:t>
+      </w:r>
+      <w:r>
+        <w:rPr>
+          <w:rFonts w:ascii="Times New Roman" w:eastAsia="Batang" w:hAnsi="Times New Roman"/>
+          <w:bCs/>
           <w:color w:val="000000"/>
           <w:sz w:val="20"/>
           <w:szCs w:val="20"/>
@@ -4082,19 +4405,117 @@
       </w:r>
       <w:r>
         <w:rPr>
-          <w:color w:val="000000"/>
-          <w:sz w:val="20"/>
-          <w:szCs w:val="20"/>
-        </w:rPr>
-        <w:t>deterring</w:t>
-      </w:r>
-      <w:r>
-        <w:rPr>
-          <w:color w:val="000000"/>
-          <w:sz w:val="20"/>
-          <w:szCs w:val="20"/>
-        </w:rPr>
-        <w:t xml:space="preserve"> African elephants from farmland.</w:t>
+          <w:rFonts w:ascii="Times New Roman" w:eastAsia="Batang" w:hAnsi="Times New Roman"/>
+          <w:bCs/>
+          <w:color w:val="000000"/>
+          <w:sz w:val="20"/>
+          <w:szCs w:val="20"/>
+        </w:rPr>
+        <w:t xml:space="preserve">Dr. Shephard Pitts, </w:t>
+      </w:r>
+      <w:r>
+        <w:rPr>
+          <w:rFonts w:ascii="Times New Roman" w:eastAsia="Batang" w:hAnsi="Times New Roman"/>
+          <w:bCs/>
+          <w:color w:val="000000"/>
+          <w:sz w:val="20"/>
+          <w:szCs w:val="20"/>
+        </w:rPr>
+        <w:t>Paul Reid</w:t>
+      </w:r>
+      <w:r>
+        <w:rPr>
+          <w:rFonts w:ascii="Times New Roman" w:eastAsia="Batang" w:hAnsi="Times New Roman"/>
+          <w:bCs/>
+          <w:color w:val="000000"/>
+          <w:sz w:val="20"/>
+          <w:szCs w:val="20"/>
+        </w:rPr>
+        <w:tab/>
+      </w:r>
+      <w:r>
+        <w:rPr>
+          <w:rFonts w:ascii="Times New Roman" w:eastAsia="Batang" w:hAnsi="Times New Roman"/>
+          <w:bCs/>
+          <w:i/>
+          <w:color w:val="000000"/>
+          <w:sz w:val="20"/>
+          <w:szCs w:val="20"/>
+        </w:rPr>
+        <w:t>August</w:t>
+      </w:r>
+      <w:r>
+        <w:rPr>
+          <w:rFonts w:ascii="Times New Roman" w:eastAsia="Batang" w:hAnsi="Times New Roman"/>
+          <w:bCs/>
+          <w:i/>
+          <w:color w:val="000000"/>
+          <w:sz w:val="20"/>
+          <w:szCs w:val="20"/>
+        </w:rPr>
+        <w:t xml:space="preserve"> 2020 – </w:t>
+      </w:r>
+      <w:r>
+        <w:rPr>
+          <w:rFonts w:ascii="Times New Roman" w:eastAsia="Batang" w:hAnsi="Times New Roman"/>
+          <w:bCs/>
+          <w:i/>
+          <w:color w:val="000000"/>
+          <w:sz w:val="20"/>
+          <w:szCs w:val="20"/>
+        </w:rPr>
+        <w:t>May 2021</w:t>
+      </w:r>
+    </w:p>
+    <w:p>
+      <w:pPr>
+        <w:pStyle w:val="NoSpacing"/>
+        <w:tabs>
+          <w:tab w:val="right" w:pos="10080"/>
+        </w:tabs>
+        <w:rPr>
+          <w:rFonts w:ascii="Times New Roman" w:eastAsia="Batang" w:hAnsi="Times New Roman"/>
+          <w:b/>
+          <w:color w:val="000000"/>
+          <w:sz w:val="2"/>
+          <w:szCs w:val="2"/>
+        </w:rPr>
+      </w:pPr>
+    </w:p>
+    <w:p>
+      <w:pPr>
+        <w:pStyle w:val="NoSpacing"/>
+        <w:tabs>
+          <w:tab w:val="right" w:pos="10080"/>
+        </w:tabs>
+        <w:rPr>
+          <w:rFonts w:ascii="Times New Roman" w:eastAsia="Batang" w:hAnsi="Times New Roman"/>
+          <w:b/>
+          <w:iCs/>
+          <w:color w:val="000000"/>
+          <w:sz w:val="20"/>
+          <w:szCs w:val="20"/>
+        </w:rPr>
+      </w:pPr>
+      <w:r>
+        <w:rPr>
+          <w:rFonts w:ascii="Times New Roman" w:eastAsia="Batang" w:hAnsi="Times New Roman"/>
+          <w:b/>
+          <w:color w:val="000000"/>
+          <w:sz w:val="20"/>
+          <w:szCs w:val="20"/>
+        </w:rPr>
+        <w:t>Team Lead — Senior Capstone Project</w:t>
+      </w:r>
+      <w:r>
+        <w:rPr>
+          <w:rFonts w:ascii="Times New Roman" w:eastAsia="Batang" w:hAnsi="Times New Roman"/>
+          <w:b/>
+          <w:color w:val="000000"/>
+          <w:sz w:val="20"/>
+          <w:szCs w:val="20"/>
+        </w:rPr>
+        <w:t xml:space="preserve"> (VADER)</w:t>
       </w:r>
     </w:p>
     <w:p>
@@ -4118,31 +4539,39 @@
           <w:sz w:val="20"/>
           <w:szCs w:val="20"/>
         </w:rPr>
-        <w:t>Designed, simulated, and prototyped multiple</w:t>
-      </w:r>
-      <w:r>
-        <w:rPr>
-          <w:color w:val="000000"/>
-          <w:sz w:val="20"/>
-          <w:szCs w:val="20"/>
-        </w:rPr>
-        <w:t xml:space="preserve"> device</w:t>
-      </w:r>
-      <w:r>
-        <w:rPr>
-          <w:color w:val="000000"/>
-          <w:sz w:val="20"/>
-          <w:szCs w:val="20"/>
-        </w:rPr>
-        <w:t xml:space="preserve"> solutions</w:t>
-      </w:r>
-      <w:r>
-        <w:rPr>
-          <w:color w:val="000000"/>
-          <w:sz w:val="20"/>
-          <w:szCs w:val="20"/>
-        </w:rPr>
-        <w:t xml:space="preserve"> for the U.S. Army Research Office.</w:t>
+        <w:t xml:space="preserve">Led a team of 5 in production of a directional acoustic device </w:t>
+      </w:r>
+      <w:r>
+        <w:rPr>
+          <w:color w:val="000000"/>
+          <w:sz w:val="20"/>
+          <w:szCs w:val="20"/>
+        </w:rPr>
+        <w:t>for</w:t>
+      </w:r>
+      <w:r>
+        <w:rPr>
+          <w:color w:val="000000"/>
+          <w:sz w:val="20"/>
+          <w:szCs w:val="20"/>
+        </w:rPr>
+        <w:t xml:space="preserve"> </w:t>
+      </w:r>
+      <w:r>
+        <w:rPr>
+          <w:color w:val="000000"/>
+          <w:sz w:val="20"/>
+          <w:szCs w:val="20"/>
+        </w:rPr>
+        <w:t>deterring</w:t>
+      </w:r>
+      <w:r>
+        <w:rPr>
+          <w:color w:val="000000"/>
+          <w:sz w:val="20"/>
+          <w:szCs w:val="20"/>
+        </w:rPr>
+        <w:t xml:space="preserve"> African elephants from farmland.</w:t>
       </w:r>
     </w:p>
     <w:p>
@@ -4166,79 +4595,31 @@
           <w:sz w:val="20"/>
           <w:szCs w:val="20"/>
         </w:rPr>
-        <w:t>Optimized modulation techniques in minimizing harmonic distortion, developed p</w:t>
-      </w:r>
-      <w:r>
-        <w:rPr>
-          <w:color w:val="000000"/>
-          <w:sz w:val="20"/>
-          <w:szCs w:val="20"/>
-        </w:rPr>
-        <w:t>redistortion</w:t>
-      </w:r>
-      <w:r>
-        <w:rPr>
-          <w:color w:val="000000"/>
-          <w:sz w:val="20"/>
-          <w:szCs w:val="20"/>
-        </w:rPr>
-        <w:t>-distortion spectrum mapping to further improve quality of sound</w:t>
-      </w:r>
-      <w:r>
-        <w:rPr>
-          <w:color w:val="000000"/>
-          <w:sz w:val="20"/>
-          <w:szCs w:val="20"/>
-        </w:rPr>
-        <w:t xml:space="preserve">, simulated various </w:t>
-      </w:r>
-      <w:r>
-        <w:rPr>
-          <w:color w:val="000000"/>
-          <w:sz w:val="20"/>
-          <w:szCs w:val="20"/>
-        </w:rPr>
-        <w:t>directional</w:t>
-      </w:r>
-      <w:r>
-        <w:rPr>
-          <w:color w:val="000000"/>
-          <w:sz w:val="20"/>
-          <w:szCs w:val="20"/>
-        </w:rPr>
-        <w:t>-</w:t>
-      </w:r>
-      <w:r>
-        <w:rPr>
-          <w:color w:val="000000"/>
-          <w:sz w:val="20"/>
-          <w:szCs w:val="20"/>
-        </w:rPr>
-        <w:t>sound propagation techniques</w:t>
-      </w:r>
-      <w:r>
-        <w:rPr>
-          <w:color w:val="000000"/>
-          <w:sz w:val="20"/>
-          <w:szCs w:val="20"/>
-        </w:rPr>
-        <w:t xml:space="preserve"> in</w:t>
-      </w:r>
-      <w:r>
-        <w:rPr>
-          <w:color w:val="000000"/>
-          <w:sz w:val="20"/>
-          <w:szCs w:val="20"/>
-        </w:rPr>
-        <w:t xml:space="preserve"> MATLAB</w:t>
-      </w:r>
-      <w:r>
-        <w:rPr>
-          <w:color w:val="000000"/>
-          <w:sz w:val="20"/>
-          <w:szCs w:val="20"/>
-        </w:rPr>
-        <w:t>.</w:t>
+        <w:t>Designed, simulated, and prototyped multiple</w:t>
+      </w:r>
+      <w:r>
+        <w:rPr>
+          <w:color w:val="000000"/>
+          <w:sz w:val="20"/>
+          <w:szCs w:val="20"/>
+        </w:rPr>
+        <w:t xml:space="preserve"> device</w:t>
+      </w:r>
+      <w:r>
+        <w:rPr>
+          <w:color w:val="000000"/>
+          <w:sz w:val="20"/>
+          <w:szCs w:val="20"/>
+        </w:rPr>
+        <w:t xml:space="preserve"> solutions</w:t>
+      </w:r>
+      <w:r>
+        <w:rPr>
+          <w:color w:val="000000"/>
+          <w:sz w:val="20"/>
+          <w:szCs w:val="20"/>
+        </w:rPr>
+        <w:t xml:space="preserve"> for the U.S. Army Research Office.</w:t>
       </w:r>
     </w:p>
     <w:p>
@@ -4262,6 +4643,102 @@
           <w:sz w:val="20"/>
           <w:szCs w:val="20"/>
         </w:rPr>
+        <w:t>Optimized modulation techniques in minimizing harmonic distortion, developed p</w:t>
+      </w:r>
+      <w:r>
+        <w:rPr>
+          <w:color w:val="000000"/>
+          <w:sz w:val="20"/>
+          <w:szCs w:val="20"/>
+        </w:rPr>
+        <w:t>redistortion</w:t>
+      </w:r>
+      <w:r>
+        <w:rPr>
+          <w:color w:val="000000"/>
+          <w:sz w:val="20"/>
+          <w:szCs w:val="20"/>
+        </w:rPr>
+        <w:t>-distortion spectrum mapping to further improve quality of sound</w:t>
+      </w:r>
+      <w:r>
+        <w:rPr>
+          <w:color w:val="000000"/>
+          <w:sz w:val="20"/>
+          <w:szCs w:val="20"/>
+        </w:rPr>
+        <w:t xml:space="preserve">, simulated various </w:t>
+      </w:r>
+      <w:r>
+        <w:rPr>
+          <w:color w:val="000000"/>
+          <w:sz w:val="20"/>
+          <w:szCs w:val="20"/>
+        </w:rPr>
+        <w:t>directional</w:t>
+      </w:r>
+      <w:r>
+        <w:rPr>
+          <w:color w:val="000000"/>
+          <w:sz w:val="20"/>
+          <w:szCs w:val="20"/>
+        </w:rPr>
+        <w:t>-</w:t>
+      </w:r>
+      <w:r>
+        <w:rPr>
+          <w:color w:val="000000"/>
+          <w:sz w:val="20"/>
+          <w:szCs w:val="20"/>
+        </w:rPr>
+        <w:t>sound propagation techniques</w:t>
+      </w:r>
+      <w:r>
+        <w:rPr>
+          <w:color w:val="000000"/>
+          <w:sz w:val="20"/>
+          <w:szCs w:val="20"/>
+        </w:rPr>
+        <w:t xml:space="preserve"> in</w:t>
+      </w:r>
+      <w:r>
+        <w:rPr>
+          <w:color w:val="000000"/>
+          <w:sz w:val="20"/>
+          <w:szCs w:val="20"/>
+        </w:rPr>
+        <w:t xml:space="preserve"> MATLAB</w:t>
+      </w:r>
+      <w:r>
+        <w:rPr>
+          <w:color w:val="000000"/>
+          <w:sz w:val="20"/>
+          <w:szCs w:val="20"/>
+        </w:rPr>
+        <w:t>.</w:t>
+      </w:r>
+    </w:p>
+    <w:p>
+      <w:pPr>
+        <w:pStyle w:val="NormalWeb"/>
+        <w:numPr>
+          <w:ilvl w:val="0"/>
+          <w:numId w:val="4"/>
+        </w:numPr>
+        <w:spacing w:before="0" w:beforeAutospacing="0" w:after="0" w:afterAutospacing="0"/>
+        <w:textAlignment w:val="baseline"/>
+        <w:rPr>
+          <w:color w:val="000000"/>
+          <w:sz w:val="20"/>
+          <w:szCs w:val="20"/>
+        </w:rPr>
+      </w:pPr>
+      <w:r>
+        <w:rPr>
+          <w:color w:val="000000"/>
+          <w:sz w:val="20"/>
+          <w:szCs w:val="20"/>
+        </w:rPr>
         <w:t>S</w:t>
       </w:r>
       <w:r>
@@ -4393,20 +4870,8 @@
           <w:sz w:val="20"/>
           <w:szCs w:val="20"/>
         </w:rPr>
-        <w:t xml:space="preserve">— </w:t>
-      </w:r>
-      <w:proofErr w:type="gramStart"/>
-      <w:r>
-        <w:rPr>
-          <w:rFonts w:ascii="Times New Roman" w:eastAsia="Batang" w:hAnsi="Times New Roman"/>
-          <w:bCs/>
-          <w:color w:val="000000"/>
-          <w:sz w:val="20"/>
-          <w:szCs w:val="20"/>
-        </w:rPr>
-        <w:t>None</w:t>
-      </w:r>
-      <w:proofErr w:type="gramEnd"/>
+        <w:t>— None</w:t>
+      </w:r>
       <w:r>
         <w:rPr>
           <w:rFonts w:ascii="Times New Roman" w:eastAsia="Batang" w:hAnsi="Times New Roman"/>
@@ -4673,25 +5138,14 @@
         </w:rPr>
         <w:tab/>
       </w:r>
-      <w:proofErr w:type="spellStart"/>
-      <w:r>
-        <w:rPr>
-          <w:rFonts w:ascii="Times New Roman" w:eastAsia="Batang" w:hAnsi="Times New Roman"/>
-          <w:color w:val="000000"/>
-          <w:sz w:val="20"/>
-          <w:szCs w:val="20"/>
-        </w:rPr>
-        <w:t>Reutlingen</w:t>
-      </w:r>
-      <w:proofErr w:type="spellEnd"/>
-      <w:r>
-        <w:rPr>
-          <w:rFonts w:ascii="Times New Roman" w:eastAsia="Batang" w:hAnsi="Times New Roman"/>
-          <w:color w:val="000000"/>
-          <w:sz w:val="20"/>
-          <w:szCs w:val="20"/>
-        </w:rPr>
-        <w:t>, Germany</w:t>
+      <w:r>
+        <w:rPr>
+          <w:rFonts w:ascii="Times New Roman" w:eastAsia="Batang" w:hAnsi="Times New Roman"/>
+          <w:color w:val="000000"/>
+          <w:sz w:val="20"/>
+          <w:szCs w:val="20"/>
+        </w:rPr>
+        <w:t>Reutlingen, Germany</w:t>
       </w:r>
     </w:p>
     <w:p>
@@ -4867,16 +5321,7 @@
           <w:sz w:val="20"/>
           <w:szCs w:val="20"/>
         </w:rPr>
-        <w:t>Optimized Simulink and MATLAB simulations of a hybrid energy system, consisting of energy storage devices (batteries &amp; TES) and energy transfer units (PVs &amp; heat pumps</w:t>
-      </w:r>
-      <w:proofErr w:type="gramStart"/>
-      <w:r>
-        <w:rPr>
-          <w:color w:val="000000"/>
-          <w:sz w:val="20"/>
-          <w:szCs w:val="20"/>
-        </w:rPr>
-        <w:t>)</w:t>
+        <w:t>Optimized Simulink and MATLAB simulations of a hybrid energy system, consisting of energy storage devices (batteries &amp; TES) and energy transfer units (PVs &amp; heat pumps)</w:t>
       </w:r>
       <w:r>
         <w:rPr>
@@ -4904,16 +5349,7 @@
           <w:sz w:val="20"/>
           <w:szCs w:val="20"/>
         </w:rPr>
-        <w:t>according</w:t>
-      </w:r>
-      <w:proofErr w:type="gramEnd"/>
-      <w:r>
-        <w:rPr>
-          <w:color w:val="000000"/>
-          <w:sz w:val="20"/>
-          <w:szCs w:val="20"/>
-        </w:rPr>
-        <w:t xml:space="preserve"> to the Klucher weather mode</w:t>
+        <w:t>according to the Klucher weather mode</w:t>
       </w:r>
       <w:r>
         <w:rPr>
@@ -5788,27 +6224,15 @@
         </w:rPr>
         <w:tab/>
       </w:r>
-      <w:proofErr w:type="spellStart"/>
-      <w:r>
-        <w:rPr>
-          <w:rFonts w:ascii="Times New Roman" w:eastAsia="Batang" w:hAnsi="Times New Roman"/>
-          <w:bCs/>
-          <w:color w:val="000000"/>
-          <w:sz w:val="20"/>
-          <w:szCs w:val="20"/>
-        </w:rPr>
-        <w:t>Charlotte</w:t>
-      </w:r>
-      <w:proofErr w:type="spellEnd"/>
-      <w:r>
-        <w:rPr>
-          <w:rFonts w:ascii="Times New Roman" w:eastAsia="Batang" w:hAnsi="Times New Roman"/>
-          <w:bCs/>
-          <w:color w:val="000000"/>
-          <w:sz w:val="20"/>
-          <w:szCs w:val="20"/>
-        </w:rPr>
-        <w:t>, North Carolina</w:t>
+      <w:r>
+        <w:rPr>
+          <w:rFonts w:ascii="Times New Roman" w:eastAsia="Batang" w:hAnsi="Times New Roman"/>
+          <w:bCs/>
+          <w:color w:val="000000"/>
+          <w:sz w:val="20"/>
+          <w:szCs w:val="20"/>
+        </w:rPr>
+        <w:t>Charlotte, North Carolina</w:t>
       </w:r>
     </w:p>
     <w:p>
@@ -6465,27 +6889,7 @@
           <w:sz w:val="20"/>
           <w:szCs w:val="20"/>
         </w:rPr>
-        <w:t xml:space="preserve">descriptions, figures, and </w:t>
-      </w:r>
-      <w:proofErr w:type="gramStart"/>
-      <w:r>
-        <w:rPr>
-          <w:b w:val="0"/>
-          <w:bCs w:val="0"/>
-          <w:sz w:val="20"/>
-          <w:szCs w:val="20"/>
-        </w:rPr>
-        <w:t>interactivity</w:t>
-      </w:r>
-      <w:proofErr w:type="gramEnd"/>
-      <w:r>
-        <w:rPr>
-          <w:b w:val="0"/>
-          <w:bCs w:val="0"/>
-          <w:sz w:val="20"/>
-          <w:szCs w:val="20"/>
-        </w:rPr>
-        <w:t>, please see:</w:t>
+        <w:t>descriptions, figures, and interactivity, please see:</w:t>
       </w:r>
     </w:p>
     <w:p>
@@ -6628,79 +7032,7 @@
           <w:szCs w:val="20"/>
           <w:shd w:val="clear" w:color="auto" w:fill="FAFAFC"/>
         </w:rPr>
-        <w:t xml:space="preserve">Voros, </w:t>
-      </w:r>
-      <w:proofErr w:type="gramStart"/>
-      <w:r>
-        <w:rPr>
-          <w:rStyle w:val="Emphasis"/>
-          <w:b w:val="0"/>
-          <w:i w:val="0"/>
-          <w:sz w:val="20"/>
-          <w:szCs w:val="20"/>
-          <w:shd w:val="clear" w:color="auto" w:fill="FAFAFC"/>
-        </w:rPr>
-        <w:t>Arpad.,</w:t>
-      </w:r>
-      <w:proofErr w:type="gramEnd"/>
-      <w:r>
-        <w:rPr>
-          <w:rStyle w:val="Emphasis"/>
-          <w:b w:val="0"/>
-          <w:i w:val="0"/>
-          <w:sz w:val="20"/>
-          <w:szCs w:val="20"/>
-          <w:shd w:val="clear" w:color="auto" w:fill="FAFAFC"/>
-        </w:rPr>
-        <w:t xml:space="preserve"> Cook, </w:t>
-      </w:r>
-      <w:proofErr w:type="gramStart"/>
-      <w:r>
-        <w:rPr>
-          <w:rStyle w:val="Emphasis"/>
-          <w:b w:val="0"/>
-          <w:i w:val="0"/>
-          <w:sz w:val="20"/>
-          <w:szCs w:val="20"/>
-          <w:shd w:val="clear" w:color="auto" w:fill="FAFAFC"/>
-        </w:rPr>
-        <w:t>Hunter.,</w:t>
-      </w:r>
-      <w:proofErr w:type="gramEnd"/>
-      <w:r>
-        <w:rPr>
-          <w:rStyle w:val="Emphasis"/>
-          <w:b w:val="0"/>
-          <w:i w:val="0"/>
-          <w:sz w:val="20"/>
-          <w:szCs w:val="20"/>
-          <w:shd w:val="clear" w:color="auto" w:fill="FAFAFC"/>
-        </w:rPr>
-        <w:t xml:space="preserve"> Alamro, </w:t>
-      </w:r>
-      <w:proofErr w:type="gramStart"/>
-      <w:r>
-        <w:rPr>
-          <w:rStyle w:val="Emphasis"/>
-          <w:b w:val="0"/>
-          <w:i w:val="0"/>
-          <w:sz w:val="20"/>
-          <w:szCs w:val="20"/>
-          <w:shd w:val="clear" w:color="auto" w:fill="FAFAFC"/>
-        </w:rPr>
-        <w:t>Nwaf.,</w:t>
-      </w:r>
-      <w:proofErr w:type="gramEnd"/>
-      <w:r>
-        <w:rPr>
-          <w:rStyle w:val="Emphasis"/>
-          <w:b w:val="0"/>
-          <w:i w:val="0"/>
-          <w:sz w:val="20"/>
-          <w:szCs w:val="20"/>
-          <w:shd w:val="clear" w:color="auto" w:fill="FAFAFC"/>
-        </w:rPr>
-        <w:t xml:space="preserve"> Fitts, Greyson. Pyrtle, Morgan. (2020, November). </w:t>
+        <w:t xml:space="preserve">Voros, Arpad., Cook, Hunter., Alamro, Nwaf., Fitts, Greyson. Pyrtle, Morgan. (2020, November). </w:t>
       </w:r>
       <w:r>
         <w:rPr>
@@ -6769,43 +7101,7 @@
           <w:sz w:val="20"/>
           <w:szCs w:val="20"/>
         </w:rPr>
-        <w:t xml:space="preserve">Voros, </w:t>
-      </w:r>
-      <w:proofErr w:type="gramStart"/>
-      <w:r>
-        <w:rPr>
-          <w:b w:val="0"/>
-          <w:sz w:val="20"/>
-          <w:szCs w:val="20"/>
-        </w:rPr>
-        <w:t>Arpad.,</w:t>
-      </w:r>
-      <w:proofErr w:type="gramEnd"/>
-      <w:r>
-        <w:rPr>
-          <w:b w:val="0"/>
-          <w:sz w:val="20"/>
-          <w:szCs w:val="20"/>
-        </w:rPr>
-        <w:t xml:space="preserve"> Daino, </w:t>
-      </w:r>
-      <w:proofErr w:type="gramStart"/>
-      <w:r>
-        <w:rPr>
-          <w:b w:val="0"/>
-          <w:sz w:val="20"/>
-          <w:szCs w:val="20"/>
-        </w:rPr>
-        <w:t>Trevor.,</w:t>
-      </w:r>
-      <w:proofErr w:type="gramEnd"/>
-      <w:r>
-        <w:rPr>
-          <w:b w:val="0"/>
-          <w:sz w:val="20"/>
-          <w:szCs w:val="20"/>
-        </w:rPr>
-        <w:t xml:space="preserve"> Kronovet, Michael</w:t>
+        <w:t>Voros, Arpad., Daino, Trevor., Kronovet, Michael</w:t>
       </w:r>
       <w:r>
         <w:rPr>
@@ -6930,25 +7226,14 @@
         </w:rPr>
         <w:tab/>
       </w:r>
-      <w:proofErr w:type="gramStart"/>
-      <w:r>
-        <w:rPr>
-          <w:i/>
-          <w:color w:val="000000"/>
-          <w:sz w:val="20"/>
-          <w:szCs w:val="20"/>
-        </w:rPr>
-        <w:t>The</w:t>
-      </w:r>
-      <w:proofErr w:type="gramEnd"/>
-      <w:r>
-        <w:rPr>
-          <w:i/>
-          <w:color w:val="000000"/>
-          <w:sz w:val="20"/>
-          <w:szCs w:val="20"/>
-        </w:rPr>
-        <w:t xml:space="preserve"> Johns Hopkins U. Applied Physics Lab.</w:t>
+      <w:r>
+        <w:rPr>
+          <w:i/>
+          <w:color w:val="000000"/>
+          <w:sz w:val="20"/>
+          <w:szCs w:val="20"/>
+        </w:rPr>
+        <w:t>The Johns Hopkins U. Applied Physics Lab.</w:t>
       </w:r>
       <w:r>
         <w:rPr>
@@ -7207,72 +7492,8 @@
           <w:sz w:val="20"/>
           <w:szCs w:val="20"/>
         </w:rPr>
-        <w:t xml:space="preserve">Senior </w:t>
-      </w:r>
-      <w:proofErr w:type="gramStart"/>
-      <w:r>
-        <w:rPr>
-          <w:color w:val="000000"/>
-          <w:sz w:val="20"/>
-          <w:szCs w:val="20"/>
-        </w:rPr>
-        <w:t>design</w:t>
-      </w:r>
-      <w:proofErr w:type="gramEnd"/>
-      <w:r>
-        <w:rPr>
-          <w:color w:val="000000"/>
-          <w:sz w:val="20"/>
-          <w:szCs w:val="20"/>
-        </w:rPr>
-        <w:t xml:space="preserve"> team received first place in NCSUs ECE Senior Design Day competition for outstanding </w:t>
-      </w:r>
-      <w:proofErr w:type="gramStart"/>
-      <w:r>
-        <w:rPr>
-          <w:color w:val="000000"/>
-          <w:sz w:val="20"/>
-          <w:szCs w:val="20"/>
-        </w:rPr>
-        <w:t>project</w:t>
-      </w:r>
-      <w:proofErr w:type="gramEnd"/>
-      <w:r>
-        <w:rPr>
-          <w:color w:val="000000"/>
-          <w:sz w:val="20"/>
-          <w:szCs w:val="20"/>
-        </w:rPr>
-        <w:t xml:space="preserve">, prototype </w:t>
-      </w:r>
-      <w:proofErr w:type="gramStart"/>
-      <w:r>
-        <w:rPr>
-          <w:color w:val="000000"/>
-          <w:sz w:val="20"/>
-          <w:szCs w:val="20"/>
-        </w:rPr>
-        <w:t>demonstration</w:t>
-      </w:r>
-      <w:proofErr w:type="gramEnd"/>
-      <w:r>
-        <w:rPr>
-          <w:color w:val="000000"/>
-          <w:sz w:val="20"/>
-          <w:szCs w:val="20"/>
-        </w:rPr>
-        <w:t xml:space="preserve">, and </w:t>
-      </w:r>
-      <w:proofErr w:type="gramStart"/>
-      <w:r>
-        <w:rPr>
-          <w:color w:val="000000"/>
-          <w:sz w:val="20"/>
-          <w:szCs w:val="20"/>
-        </w:rPr>
-        <w:t>presentation</w:t>
-      </w:r>
-      <w:proofErr w:type="gramEnd"/>
+        <w:t>Senior design team received first place in NCSUs ECE Senior Design Day competition for outstanding project, prototype demonstration, and presentation</w:t>
+      </w:r>
       <w:r>
         <w:rPr>
           <w:color w:val="000000"/>
@@ -7811,25 +8032,14 @@
         </w:rPr>
         <w:tab/>
       </w:r>
-      <w:proofErr w:type="spellStart"/>
-      <w:r>
-        <w:rPr>
-          <w:i/>
-          <w:color w:val="000000"/>
-          <w:sz w:val="20"/>
-          <w:szCs w:val="20"/>
-        </w:rPr>
-        <w:t>Physics</w:t>
-      </w:r>
-      <w:proofErr w:type="spellEnd"/>
-      <w:r>
-        <w:rPr>
-          <w:i/>
-          <w:color w:val="000000"/>
-          <w:sz w:val="20"/>
-          <w:szCs w:val="20"/>
-        </w:rPr>
-        <w:t xml:space="preserve"> Department at UNC Charlotte – February 2017</w:t>
+      <w:r>
+        <w:rPr>
+          <w:i/>
+          <w:color w:val="000000"/>
+          <w:sz w:val="20"/>
+          <w:szCs w:val="20"/>
+        </w:rPr>
+        <w:t>Physics Department at UNC Charlotte – February 2017</w:t>
       </w:r>
     </w:p>
     <w:p>
@@ -7914,25 +8124,14 @@
         </w:rPr>
         <w:tab/>
       </w:r>
-      <w:proofErr w:type="gramStart"/>
-      <w:r>
-        <w:rPr>
-          <w:i/>
-          <w:color w:val="000000"/>
-          <w:sz w:val="20"/>
-          <w:szCs w:val="20"/>
-        </w:rPr>
-        <w:t>The</w:t>
-      </w:r>
-      <w:proofErr w:type="gramEnd"/>
-      <w:r>
-        <w:rPr>
-          <w:i/>
-          <w:color w:val="000000"/>
-          <w:sz w:val="20"/>
-          <w:szCs w:val="20"/>
-        </w:rPr>
-        <w:t xml:space="preserve"> Center for STEM Education – February 2017</w:t>
+      <w:r>
+        <w:rPr>
+          <w:i/>
+          <w:color w:val="000000"/>
+          <w:sz w:val="20"/>
+          <w:szCs w:val="20"/>
+        </w:rPr>
+        <w:t>The Center for STEM Education – February 2017</w:t>
       </w:r>
     </w:p>
     <w:p>

</xml_diff>